<commit_message>
Actualizar documento de resultados de pruebas con capturas de pantalla de los comandos
</commit_message>
<xml_diff>
--- a/BDA_Actividad2_Unidad2_resultados_100145649.docx
+++ b/BDA_Actividad2_Unidad2_resultados_100145649.docx
@@ -578,13 +578,8 @@
     <w:p>
       <w:pPr>
         <w:pStyle w:val="Ttulo1"/>
-        <w:spacing w:line="480" w:lineRule="auto"/>
       </w:pPr>
       <w:r>
-        <w:rPr>
-          <w:bCs/>
-          <w:lang w:val="es-CO"/>
-        </w:rPr>
         <w:lastRenderedPageBreak/>
         <w:t>Resultados de las Pruebas de Replicación</w:t>
       </w:r>
@@ -594,11 +589,844 @@
         <w:pStyle w:val="Ttulo2"/>
         <w:numPr>
           <w:ilvl w:val="0"/>
-          <w:numId w:val="91"/>
+          <w:numId w:val="95"/>
         </w:numPr>
-        <w:spacing w:line="480" w:lineRule="auto"/>
         <w:rPr>
-          <w:lang w:val="es-CO"/>
+          <w:lang w:val="es"/>
+        </w:rPr>
+      </w:pPr>
+      <w:r>
+        <w:rPr>
+          <w:lang w:val="es"/>
+        </w:rPr>
+        <w:t>Preparación del entorno de pruebas</w:t>
+      </w:r>
+    </w:p>
+    <w:p>
+      <w:pPr>
+        <w:pStyle w:val="Prrafodelista"/>
+        <w:numPr>
+          <w:ilvl w:val="0"/>
+          <w:numId w:val="97"/>
+        </w:numPr>
+        <w:rPr>
+          <w:lang w:val="es"/>
+        </w:rPr>
+      </w:pPr>
+      <w:r>
+        <w:rPr>
+          <w:lang w:val="es"/>
+        </w:rPr>
+        <w:t>Creación de directorios para los nodos de replicación</w:t>
+      </w:r>
+    </w:p>
+    <w:p>
+      <w:pPr>
+        <w:pStyle w:val="Prrafodelista"/>
+        <w:rPr>
+          <w:lang w:val="es"/>
+        </w:rPr>
+      </w:pPr>
+      <w:r>
+        <w:rPr>
+          <w:noProof/>
+          <w:lang w:val="es"/>
+        </w:rPr>
+        <w:drawing>
+          <wp:inline distT="0" distB="0" distL="0" distR="0" wp14:anchorId="0F1F057C" wp14:editId="3422163A">
+            <wp:extent cx="3581400" cy="2969895"/>
+            <wp:effectExtent l="0" t="0" r="0" b="1905"/>
+            <wp:docPr id="435577483" name="Imagen 12"/>
+            <wp:cNvGraphicFramePr>
+              <a:graphicFrameLocks xmlns:a="http://schemas.openxmlformats.org/drawingml/2006/main" noChangeAspect="1"/>
+            </wp:cNvGraphicFramePr>
+            <a:graphic xmlns:a="http://schemas.openxmlformats.org/drawingml/2006/main">
+              <a:graphicData uri="http://schemas.openxmlformats.org/drawingml/2006/picture">
+                <pic:pic xmlns:pic="http://schemas.openxmlformats.org/drawingml/2006/picture">
+                  <pic:nvPicPr>
+                    <pic:cNvPr id="0" name="Picture 12"/>
+                    <pic:cNvPicPr>
+                      <a:picLocks noChangeAspect="1" noChangeArrowheads="1"/>
+                    </pic:cNvPicPr>
+                  </pic:nvPicPr>
+                  <pic:blipFill>
+                    <a:blip r:embed="rId11">
+                      <a:extLst>
+                        <a:ext uri="{28A0092B-C50C-407E-A947-70E740481C1C}">
+                          <a14:useLocalDpi xmlns:a14="http://schemas.microsoft.com/office/drawing/2010/main" val="0"/>
+                        </a:ext>
+                      </a:extLst>
+                    </a:blip>
+                    <a:srcRect/>
+                    <a:stretch>
+                      <a:fillRect/>
+                    </a:stretch>
+                  </pic:blipFill>
+                  <pic:spPr bwMode="auto">
+                    <a:xfrm>
+                      <a:off x="0" y="0"/>
+                      <a:ext cx="3581400" cy="2969895"/>
+                    </a:xfrm>
+                    <a:prstGeom prst="rect">
+                      <a:avLst/>
+                    </a:prstGeom>
+                    <a:noFill/>
+                    <a:ln>
+                      <a:noFill/>
+                    </a:ln>
+                  </pic:spPr>
+                </pic:pic>
+              </a:graphicData>
+            </a:graphic>
+          </wp:inline>
+        </w:drawing>
+      </w:r>
+    </w:p>
+    <w:p>
+      <w:pPr>
+        <w:pStyle w:val="Prrafodelista"/>
+        <w:rPr>
+          <w:lang w:val="es"/>
+        </w:rPr>
+      </w:pPr>
+    </w:p>
+    <w:p>
+      <w:pPr>
+        <w:pStyle w:val="Prrafodelista"/>
+        <w:numPr>
+          <w:ilvl w:val="0"/>
+          <w:numId w:val="97"/>
+        </w:numPr>
+        <w:rPr>
+          <w:lang w:val="es"/>
+        </w:rPr>
+      </w:pPr>
+      <w:r>
+        <w:rPr>
+          <w:lang w:val="es"/>
+        </w:rPr>
+        <w:t>Creación del nodo “rs1” en el puerto 27017 para el replication set “rs0”</w:t>
+      </w:r>
+    </w:p>
+    <w:p>
+      <w:pPr>
+        <w:pStyle w:val="Prrafodelista"/>
+        <w:rPr>
+          <w:lang w:val="es"/>
+        </w:rPr>
+      </w:pPr>
+      <w:r>
+        <w:rPr>
+          <w:noProof/>
+          <w:lang w:val="es"/>
+        </w:rPr>
+        <w:drawing>
+          <wp:inline distT="0" distB="0" distL="0" distR="0" wp14:anchorId="4B82BEA0" wp14:editId="47470A16">
+            <wp:extent cx="5943600" cy="2447925"/>
+            <wp:effectExtent l="0" t="0" r="0" b="9525"/>
+            <wp:docPr id="259894732" name="Imagen 13"/>
+            <wp:cNvGraphicFramePr>
+              <a:graphicFrameLocks xmlns:a="http://schemas.openxmlformats.org/drawingml/2006/main" noChangeAspect="1"/>
+            </wp:cNvGraphicFramePr>
+            <a:graphic xmlns:a="http://schemas.openxmlformats.org/drawingml/2006/main">
+              <a:graphicData uri="http://schemas.openxmlformats.org/drawingml/2006/picture">
+                <pic:pic xmlns:pic="http://schemas.openxmlformats.org/drawingml/2006/picture">
+                  <pic:nvPicPr>
+                    <pic:cNvPr id="0" name="Picture 13"/>
+                    <pic:cNvPicPr>
+                      <a:picLocks noChangeAspect="1" noChangeArrowheads="1"/>
+                    </pic:cNvPicPr>
+                  </pic:nvPicPr>
+                  <pic:blipFill>
+                    <a:blip r:embed="rId12">
+                      <a:extLst>
+                        <a:ext uri="{28A0092B-C50C-407E-A947-70E740481C1C}">
+                          <a14:useLocalDpi xmlns:a14="http://schemas.microsoft.com/office/drawing/2010/main" val="0"/>
+                        </a:ext>
+                      </a:extLst>
+                    </a:blip>
+                    <a:srcRect/>
+                    <a:stretch>
+                      <a:fillRect/>
+                    </a:stretch>
+                  </pic:blipFill>
+                  <pic:spPr bwMode="auto">
+                    <a:xfrm>
+                      <a:off x="0" y="0"/>
+                      <a:ext cx="5943600" cy="2447925"/>
+                    </a:xfrm>
+                    <a:prstGeom prst="rect">
+                      <a:avLst/>
+                    </a:prstGeom>
+                    <a:noFill/>
+                    <a:ln>
+                      <a:noFill/>
+                    </a:ln>
+                  </pic:spPr>
+                </pic:pic>
+              </a:graphicData>
+            </a:graphic>
+          </wp:inline>
+        </w:drawing>
+      </w:r>
+    </w:p>
+    <w:p>
+      <w:pPr>
+        <w:pStyle w:val="Prrafodelista"/>
+        <w:rPr>
+          <w:lang w:val="es"/>
+        </w:rPr>
+      </w:pPr>
+    </w:p>
+    <w:p>
+      <w:pPr>
+        <w:pStyle w:val="Prrafodelista"/>
+        <w:rPr>
+          <w:lang w:val="es"/>
+        </w:rPr>
+      </w:pPr>
+    </w:p>
+    <w:p>
+      <w:pPr>
+        <w:pStyle w:val="Prrafodelista"/>
+        <w:rPr>
+          <w:lang w:val="es"/>
+        </w:rPr>
+      </w:pPr>
+    </w:p>
+    <w:p>
+      <w:pPr>
+        <w:pStyle w:val="Prrafodelista"/>
+        <w:rPr>
+          <w:lang w:val="es"/>
+        </w:rPr>
+      </w:pPr>
+    </w:p>
+    <w:p>
+      <w:pPr>
+        <w:pStyle w:val="Prrafodelista"/>
+        <w:numPr>
+          <w:ilvl w:val="0"/>
+          <w:numId w:val="97"/>
+        </w:numPr>
+        <w:rPr>
+          <w:lang w:val="es"/>
+        </w:rPr>
+      </w:pPr>
+      <w:r>
+        <w:rPr>
+          <w:lang w:val="es"/>
+        </w:rPr>
+        <w:lastRenderedPageBreak/>
+        <w:t>Creación del nodo “rs</w:t>
+      </w:r>
+      <w:r>
+        <w:rPr>
+          <w:lang w:val="es"/>
+        </w:rPr>
+        <w:t>2</w:t>
+      </w:r>
+      <w:r>
+        <w:rPr>
+          <w:lang w:val="es"/>
+        </w:rPr>
+        <w:t>” en el puerto 2701</w:t>
+      </w:r>
+      <w:r>
+        <w:rPr>
+          <w:lang w:val="es"/>
+        </w:rPr>
+        <w:t>8</w:t>
+      </w:r>
+      <w:r>
+        <w:rPr>
+          <w:lang w:val="es"/>
+        </w:rPr>
+        <w:t xml:space="preserve"> para el replication set “rs0”</w:t>
+      </w:r>
+    </w:p>
+    <w:p>
+      <w:pPr>
+        <w:pStyle w:val="Prrafodelista"/>
+        <w:rPr>
+          <w:lang w:val="es"/>
+        </w:rPr>
+      </w:pPr>
+      <w:r>
+        <w:rPr>
+          <w:noProof/>
+          <w:lang w:val="es"/>
+        </w:rPr>
+        <w:drawing>
+          <wp:inline distT="0" distB="0" distL="0" distR="0" wp14:anchorId="7E63BA56" wp14:editId="091121A7">
+            <wp:extent cx="5943600" cy="2514600"/>
+            <wp:effectExtent l="0" t="0" r="0" b="0"/>
+            <wp:docPr id="1651783380" name="Imagen 14"/>
+            <wp:cNvGraphicFramePr>
+              <a:graphicFrameLocks xmlns:a="http://schemas.openxmlformats.org/drawingml/2006/main" noChangeAspect="1"/>
+            </wp:cNvGraphicFramePr>
+            <a:graphic xmlns:a="http://schemas.openxmlformats.org/drawingml/2006/main">
+              <a:graphicData uri="http://schemas.openxmlformats.org/drawingml/2006/picture">
+                <pic:pic xmlns:pic="http://schemas.openxmlformats.org/drawingml/2006/picture">
+                  <pic:nvPicPr>
+                    <pic:cNvPr id="0" name="Picture 14"/>
+                    <pic:cNvPicPr>
+                      <a:picLocks noChangeAspect="1" noChangeArrowheads="1"/>
+                    </pic:cNvPicPr>
+                  </pic:nvPicPr>
+                  <pic:blipFill>
+                    <a:blip r:embed="rId13">
+                      <a:extLst>
+                        <a:ext uri="{28A0092B-C50C-407E-A947-70E740481C1C}">
+                          <a14:useLocalDpi xmlns:a14="http://schemas.microsoft.com/office/drawing/2010/main" val="0"/>
+                        </a:ext>
+                      </a:extLst>
+                    </a:blip>
+                    <a:srcRect/>
+                    <a:stretch>
+                      <a:fillRect/>
+                    </a:stretch>
+                  </pic:blipFill>
+                  <pic:spPr bwMode="auto">
+                    <a:xfrm>
+                      <a:off x="0" y="0"/>
+                      <a:ext cx="5943600" cy="2514600"/>
+                    </a:xfrm>
+                    <a:prstGeom prst="rect">
+                      <a:avLst/>
+                    </a:prstGeom>
+                    <a:noFill/>
+                    <a:ln>
+                      <a:noFill/>
+                    </a:ln>
+                  </pic:spPr>
+                </pic:pic>
+              </a:graphicData>
+            </a:graphic>
+          </wp:inline>
+        </w:drawing>
+      </w:r>
+    </w:p>
+    <w:p>
+      <w:pPr>
+        <w:pStyle w:val="Prrafodelista"/>
+        <w:rPr>
+          <w:lang w:val="es"/>
+        </w:rPr>
+      </w:pPr>
+    </w:p>
+    <w:p>
+      <w:pPr>
+        <w:pStyle w:val="Prrafodelista"/>
+        <w:numPr>
+          <w:ilvl w:val="0"/>
+          <w:numId w:val="97"/>
+        </w:numPr>
+        <w:rPr>
+          <w:lang w:val="es"/>
+        </w:rPr>
+      </w:pPr>
+      <w:r>
+        <w:rPr>
+          <w:lang w:val="es"/>
+        </w:rPr>
+        <w:t>Creación del nodo “rs</w:t>
+      </w:r>
+      <w:r>
+        <w:rPr>
+          <w:lang w:val="es"/>
+        </w:rPr>
+        <w:t>3</w:t>
+      </w:r>
+      <w:r>
+        <w:rPr>
+          <w:lang w:val="es"/>
+        </w:rPr>
+        <w:t>” en el puerto 2701</w:t>
+      </w:r>
+      <w:r>
+        <w:rPr>
+          <w:lang w:val="es"/>
+        </w:rPr>
+        <w:t>9</w:t>
+      </w:r>
+      <w:r>
+        <w:rPr>
+          <w:lang w:val="es"/>
+        </w:rPr>
+        <w:t xml:space="preserve"> para el replication set “rs0”</w:t>
+      </w:r>
+    </w:p>
+    <w:p>
+      <w:pPr>
+        <w:pStyle w:val="Prrafodelista"/>
+        <w:rPr>
+          <w:lang w:val="es"/>
+        </w:rPr>
+      </w:pPr>
+      <w:r>
+        <w:rPr>
+          <w:noProof/>
+          <w:lang w:val="es"/>
+        </w:rPr>
+        <w:drawing>
+          <wp:inline distT="0" distB="0" distL="0" distR="0" wp14:anchorId="19B1AF7F" wp14:editId="70BFDF8B">
+            <wp:extent cx="5934075" cy="2486025"/>
+            <wp:effectExtent l="0" t="0" r="9525" b="9525"/>
+            <wp:docPr id="1743313175" name="Imagen 15"/>
+            <wp:cNvGraphicFramePr>
+              <a:graphicFrameLocks xmlns:a="http://schemas.openxmlformats.org/drawingml/2006/main" noChangeAspect="1"/>
+            </wp:cNvGraphicFramePr>
+            <a:graphic xmlns:a="http://schemas.openxmlformats.org/drawingml/2006/main">
+              <a:graphicData uri="http://schemas.openxmlformats.org/drawingml/2006/picture">
+                <pic:pic xmlns:pic="http://schemas.openxmlformats.org/drawingml/2006/picture">
+                  <pic:nvPicPr>
+                    <pic:cNvPr id="0" name="Picture 15"/>
+                    <pic:cNvPicPr>
+                      <a:picLocks noChangeAspect="1" noChangeArrowheads="1"/>
+                    </pic:cNvPicPr>
+                  </pic:nvPicPr>
+                  <pic:blipFill>
+                    <a:blip r:embed="rId14">
+                      <a:extLst>
+                        <a:ext uri="{28A0092B-C50C-407E-A947-70E740481C1C}">
+                          <a14:useLocalDpi xmlns:a14="http://schemas.microsoft.com/office/drawing/2010/main" val="0"/>
+                        </a:ext>
+                      </a:extLst>
+                    </a:blip>
+                    <a:srcRect/>
+                    <a:stretch>
+                      <a:fillRect/>
+                    </a:stretch>
+                  </pic:blipFill>
+                  <pic:spPr bwMode="auto">
+                    <a:xfrm>
+                      <a:off x="0" y="0"/>
+                      <a:ext cx="5934075" cy="2486025"/>
+                    </a:xfrm>
+                    <a:prstGeom prst="rect">
+                      <a:avLst/>
+                    </a:prstGeom>
+                    <a:noFill/>
+                    <a:ln>
+                      <a:noFill/>
+                    </a:ln>
+                  </pic:spPr>
+                </pic:pic>
+              </a:graphicData>
+            </a:graphic>
+          </wp:inline>
+        </w:drawing>
+      </w:r>
+    </w:p>
+    <w:p>
+      <w:pPr>
+        <w:pStyle w:val="Prrafodelista"/>
+        <w:rPr>
+          <w:lang w:val="es"/>
+        </w:rPr>
+      </w:pPr>
+    </w:p>
+    <w:p>
+      <w:pPr>
+        <w:pStyle w:val="Prrafodelista"/>
+        <w:numPr>
+          <w:ilvl w:val="0"/>
+          <w:numId w:val="97"/>
+        </w:numPr>
+        <w:rPr>
+          <w:lang w:val="es"/>
+        </w:rPr>
+      </w:pPr>
+      <w:r>
+        <w:rPr>
+          <w:lang w:val="es"/>
+        </w:rPr>
+        <w:t>Conectarse al nodo 1 en el puerto 27017</w:t>
+      </w:r>
+    </w:p>
+    <w:p>
+      <w:pPr>
+        <w:pStyle w:val="Prrafodelista"/>
+        <w:rPr>
+          <w:lang w:val="es"/>
+        </w:rPr>
+      </w:pPr>
+      <w:r>
+        <w:rPr>
+          <w:noProof/>
+          <w:lang w:val="es"/>
+        </w:rPr>
+        <w:drawing>
+          <wp:inline distT="0" distB="0" distL="0" distR="0" wp14:anchorId="345969E8" wp14:editId="05539EB9">
+            <wp:extent cx="5943600" cy="1104900"/>
+            <wp:effectExtent l="0" t="0" r="0" b="0"/>
+            <wp:docPr id="1227516644" name="Imagen 16"/>
+            <wp:cNvGraphicFramePr>
+              <a:graphicFrameLocks xmlns:a="http://schemas.openxmlformats.org/drawingml/2006/main" noChangeAspect="1"/>
+            </wp:cNvGraphicFramePr>
+            <a:graphic xmlns:a="http://schemas.openxmlformats.org/drawingml/2006/main">
+              <a:graphicData uri="http://schemas.openxmlformats.org/drawingml/2006/picture">
+                <pic:pic xmlns:pic="http://schemas.openxmlformats.org/drawingml/2006/picture">
+                  <pic:nvPicPr>
+                    <pic:cNvPr id="0" name="Picture 16"/>
+                    <pic:cNvPicPr>
+                      <a:picLocks noChangeAspect="1" noChangeArrowheads="1"/>
+                    </pic:cNvPicPr>
+                  </pic:nvPicPr>
+                  <pic:blipFill>
+                    <a:blip r:embed="rId15">
+                      <a:extLst>
+                        <a:ext uri="{28A0092B-C50C-407E-A947-70E740481C1C}">
+                          <a14:useLocalDpi xmlns:a14="http://schemas.microsoft.com/office/drawing/2010/main" val="0"/>
+                        </a:ext>
+                      </a:extLst>
+                    </a:blip>
+                    <a:srcRect/>
+                    <a:stretch>
+                      <a:fillRect/>
+                    </a:stretch>
+                  </pic:blipFill>
+                  <pic:spPr bwMode="auto">
+                    <a:xfrm>
+                      <a:off x="0" y="0"/>
+                      <a:ext cx="5943600" cy="1104900"/>
+                    </a:xfrm>
+                    <a:prstGeom prst="rect">
+                      <a:avLst/>
+                    </a:prstGeom>
+                    <a:noFill/>
+                    <a:ln>
+                      <a:noFill/>
+                    </a:ln>
+                  </pic:spPr>
+                </pic:pic>
+              </a:graphicData>
+            </a:graphic>
+          </wp:inline>
+        </w:drawing>
+      </w:r>
+    </w:p>
+    <w:p>
+      <w:pPr>
+        <w:pStyle w:val="Prrafodelista"/>
+        <w:rPr>
+          <w:lang w:val="es"/>
+        </w:rPr>
+      </w:pPr>
+    </w:p>
+    <w:p>
+      <w:pPr>
+        <w:pStyle w:val="Prrafodelista"/>
+        <w:rPr>
+          <w:lang w:val="es"/>
+        </w:rPr>
+      </w:pPr>
+    </w:p>
+    <w:p>
+      <w:pPr>
+        <w:pStyle w:val="Prrafodelista"/>
+        <w:numPr>
+          <w:ilvl w:val="0"/>
+          <w:numId w:val="97"/>
+        </w:numPr>
+        <w:rPr>
+          <w:lang w:val="es"/>
+        </w:rPr>
+      </w:pPr>
+      <w:r>
+        <w:rPr>
+          <w:lang w:val="es"/>
+        </w:rPr>
+        <w:lastRenderedPageBreak/>
+        <w:t>Iniciación del replication set “rs0” con todos los nodos miembros (primario y secundarios)</w:t>
+      </w:r>
+    </w:p>
+    <w:p>
+      <w:pPr>
+        <w:pStyle w:val="Prrafodelista"/>
+        <w:rPr>
+          <w:lang w:val="es"/>
+        </w:rPr>
+      </w:pPr>
+      <w:r>
+        <w:rPr>
+          <w:noProof/>
+          <w:lang w:val="es"/>
+        </w:rPr>
+        <w:drawing>
+          <wp:inline distT="0" distB="0" distL="0" distR="0" wp14:anchorId="3D25348C" wp14:editId="2B16641B">
+            <wp:extent cx="5934075" cy="1362075"/>
+            <wp:effectExtent l="0" t="0" r="9525" b="9525"/>
+            <wp:docPr id="1037026658" name="Imagen 17"/>
+            <wp:cNvGraphicFramePr>
+              <a:graphicFrameLocks xmlns:a="http://schemas.openxmlformats.org/drawingml/2006/main" noChangeAspect="1"/>
+            </wp:cNvGraphicFramePr>
+            <a:graphic xmlns:a="http://schemas.openxmlformats.org/drawingml/2006/main">
+              <a:graphicData uri="http://schemas.openxmlformats.org/drawingml/2006/picture">
+                <pic:pic xmlns:pic="http://schemas.openxmlformats.org/drawingml/2006/picture">
+                  <pic:nvPicPr>
+                    <pic:cNvPr id="0" name="Picture 17"/>
+                    <pic:cNvPicPr>
+                      <a:picLocks noChangeAspect="1" noChangeArrowheads="1"/>
+                    </pic:cNvPicPr>
+                  </pic:nvPicPr>
+                  <pic:blipFill>
+                    <a:blip r:embed="rId16">
+                      <a:extLst>
+                        <a:ext uri="{28A0092B-C50C-407E-A947-70E740481C1C}">
+                          <a14:useLocalDpi xmlns:a14="http://schemas.microsoft.com/office/drawing/2010/main" val="0"/>
+                        </a:ext>
+                      </a:extLst>
+                    </a:blip>
+                    <a:srcRect/>
+                    <a:stretch>
+                      <a:fillRect/>
+                    </a:stretch>
+                  </pic:blipFill>
+                  <pic:spPr bwMode="auto">
+                    <a:xfrm>
+                      <a:off x="0" y="0"/>
+                      <a:ext cx="5934075" cy="1362075"/>
+                    </a:xfrm>
+                    <a:prstGeom prst="rect">
+                      <a:avLst/>
+                    </a:prstGeom>
+                    <a:noFill/>
+                    <a:ln>
+                      <a:noFill/>
+                    </a:ln>
+                  </pic:spPr>
+                </pic:pic>
+              </a:graphicData>
+            </a:graphic>
+          </wp:inline>
+        </w:drawing>
+      </w:r>
+    </w:p>
+    <w:p>
+      <w:pPr>
+        <w:pStyle w:val="Prrafodelista"/>
+        <w:rPr>
+          <w:lang w:val="es"/>
+        </w:rPr>
+      </w:pPr>
+    </w:p>
+    <w:p>
+      <w:pPr>
+        <w:pStyle w:val="Prrafodelista"/>
+        <w:numPr>
+          <w:ilvl w:val="0"/>
+          <w:numId w:val="97"/>
+        </w:numPr>
+        <w:rPr>
+          <w:lang w:val="es"/>
+        </w:rPr>
+      </w:pPr>
+      <w:r>
+        <w:rPr>
+          <w:lang w:val="es"/>
+        </w:rPr>
+        <w:t>Ver estado del set “rs0” donde se ve su información y sus miembros</w:t>
+      </w:r>
+    </w:p>
+    <w:p>
+      <w:pPr>
+        <w:pStyle w:val="Prrafodelista"/>
+        <w:rPr>
+          <w:lang w:val="es"/>
+        </w:rPr>
+      </w:pPr>
+      <w:r>
+        <w:rPr>
+          <w:noProof/>
+          <w:lang w:val="es"/>
+        </w:rPr>
+        <w:drawing>
+          <wp:inline distT="0" distB="0" distL="0" distR="0" wp14:anchorId="721ED222" wp14:editId="43B8AA3A">
+            <wp:extent cx="5934075" cy="3762375"/>
+            <wp:effectExtent l="0" t="0" r="9525" b="9525"/>
+            <wp:docPr id="1333404149" name="Imagen 18"/>
+            <wp:cNvGraphicFramePr>
+              <a:graphicFrameLocks xmlns:a="http://schemas.openxmlformats.org/drawingml/2006/main" noChangeAspect="1"/>
+            </wp:cNvGraphicFramePr>
+            <a:graphic xmlns:a="http://schemas.openxmlformats.org/drawingml/2006/main">
+              <a:graphicData uri="http://schemas.openxmlformats.org/drawingml/2006/picture">
+                <pic:pic xmlns:pic="http://schemas.openxmlformats.org/drawingml/2006/picture">
+                  <pic:nvPicPr>
+                    <pic:cNvPr id="0" name="Picture 18"/>
+                    <pic:cNvPicPr>
+                      <a:picLocks noChangeAspect="1" noChangeArrowheads="1"/>
+                    </pic:cNvPicPr>
+                  </pic:nvPicPr>
+                  <pic:blipFill>
+                    <a:blip r:embed="rId17">
+                      <a:extLst>
+                        <a:ext uri="{28A0092B-C50C-407E-A947-70E740481C1C}">
+                          <a14:useLocalDpi xmlns:a14="http://schemas.microsoft.com/office/drawing/2010/main" val="0"/>
+                        </a:ext>
+                      </a:extLst>
+                    </a:blip>
+                    <a:srcRect/>
+                    <a:stretch>
+                      <a:fillRect/>
+                    </a:stretch>
+                  </pic:blipFill>
+                  <pic:spPr bwMode="auto">
+                    <a:xfrm>
+                      <a:off x="0" y="0"/>
+                      <a:ext cx="5934075" cy="3762375"/>
+                    </a:xfrm>
+                    <a:prstGeom prst="rect">
+                      <a:avLst/>
+                    </a:prstGeom>
+                    <a:noFill/>
+                    <a:ln>
+                      <a:noFill/>
+                    </a:ln>
+                  </pic:spPr>
+                </pic:pic>
+              </a:graphicData>
+            </a:graphic>
+          </wp:inline>
+        </w:drawing>
+      </w:r>
+    </w:p>
+    <w:p>
+      <w:pPr>
+        <w:pStyle w:val="Prrafodelista"/>
+        <w:rPr>
+          <w:lang w:val="es"/>
+        </w:rPr>
+      </w:pPr>
+      <w:r>
+        <w:rPr>
+          <w:noProof/>
+          <w:lang w:val="es"/>
+        </w:rPr>
+        <w:lastRenderedPageBreak/>
+        <w:drawing>
+          <wp:inline distT="0" distB="0" distL="0" distR="0" wp14:anchorId="1882521F" wp14:editId="1BDFC38E">
+            <wp:extent cx="5934075" cy="4238625"/>
+            <wp:effectExtent l="0" t="0" r="9525" b="9525"/>
+            <wp:docPr id="358772116" name="Imagen 20"/>
+            <wp:cNvGraphicFramePr>
+              <a:graphicFrameLocks xmlns:a="http://schemas.openxmlformats.org/drawingml/2006/main" noChangeAspect="1"/>
+            </wp:cNvGraphicFramePr>
+            <a:graphic xmlns:a="http://schemas.openxmlformats.org/drawingml/2006/main">
+              <a:graphicData uri="http://schemas.openxmlformats.org/drawingml/2006/picture">
+                <pic:pic xmlns:pic="http://schemas.openxmlformats.org/drawingml/2006/picture">
+                  <pic:nvPicPr>
+                    <pic:cNvPr id="0" name="Picture 20"/>
+                    <pic:cNvPicPr>
+                      <a:picLocks noChangeAspect="1" noChangeArrowheads="1"/>
+                    </pic:cNvPicPr>
+                  </pic:nvPicPr>
+                  <pic:blipFill>
+                    <a:blip r:embed="rId18">
+                      <a:extLst>
+                        <a:ext uri="{28A0092B-C50C-407E-A947-70E740481C1C}">
+                          <a14:useLocalDpi xmlns:a14="http://schemas.microsoft.com/office/drawing/2010/main" val="0"/>
+                        </a:ext>
+                      </a:extLst>
+                    </a:blip>
+                    <a:srcRect/>
+                    <a:stretch>
+                      <a:fillRect/>
+                    </a:stretch>
+                  </pic:blipFill>
+                  <pic:spPr bwMode="auto">
+                    <a:xfrm>
+                      <a:off x="0" y="0"/>
+                      <a:ext cx="5934075" cy="4238625"/>
+                    </a:xfrm>
+                    <a:prstGeom prst="rect">
+                      <a:avLst/>
+                    </a:prstGeom>
+                    <a:noFill/>
+                    <a:ln>
+                      <a:noFill/>
+                    </a:ln>
+                  </pic:spPr>
+                </pic:pic>
+              </a:graphicData>
+            </a:graphic>
+          </wp:inline>
+        </w:drawing>
+      </w:r>
+    </w:p>
+    <w:p>
+      <w:pPr>
+        <w:pStyle w:val="Prrafodelista"/>
+        <w:rPr>
+          <w:lang w:val="es"/>
+        </w:rPr>
+      </w:pPr>
+      <w:r>
+        <w:rPr>
+          <w:noProof/>
+          <w:lang w:val="es"/>
+        </w:rPr>
+        <w:lastRenderedPageBreak/>
+        <w:drawing>
+          <wp:inline distT="0" distB="0" distL="0" distR="0" wp14:anchorId="228DA538" wp14:editId="240A2523">
+            <wp:extent cx="5943600" cy="4314825"/>
+            <wp:effectExtent l="0" t="0" r="0" b="9525"/>
+            <wp:docPr id="560555018" name="Imagen 22"/>
+            <wp:cNvGraphicFramePr>
+              <a:graphicFrameLocks xmlns:a="http://schemas.openxmlformats.org/drawingml/2006/main" noChangeAspect="1"/>
+            </wp:cNvGraphicFramePr>
+            <a:graphic xmlns:a="http://schemas.openxmlformats.org/drawingml/2006/main">
+              <a:graphicData uri="http://schemas.openxmlformats.org/drawingml/2006/picture">
+                <pic:pic xmlns:pic="http://schemas.openxmlformats.org/drawingml/2006/picture">
+                  <pic:nvPicPr>
+                    <pic:cNvPr id="0" name="Picture 22"/>
+                    <pic:cNvPicPr>
+                      <a:picLocks noChangeAspect="1" noChangeArrowheads="1"/>
+                    </pic:cNvPicPr>
+                  </pic:nvPicPr>
+                  <pic:blipFill>
+                    <a:blip r:embed="rId19">
+                      <a:extLst>
+                        <a:ext uri="{28A0092B-C50C-407E-A947-70E740481C1C}">
+                          <a14:useLocalDpi xmlns:a14="http://schemas.microsoft.com/office/drawing/2010/main" val="0"/>
+                        </a:ext>
+                      </a:extLst>
+                    </a:blip>
+                    <a:srcRect/>
+                    <a:stretch>
+                      <a:fillRect/>
+                    </a:stretch>
+                  </pic:blipFill>
+                  <pic:spPr bwMode="auto">
+                    <a:xfrm>
+                      <a:off x="0" y="0"/>
+                      <a:ext cx="5943600" cy="4314825"/>
+                    </a:xfrm>
+                    <a:prstGeom prst="rect">
+                      <a:avLst/>
+                    </a:prstGeom>
+                    <a:noFill/>
+                    <a:ln>
+                      <a:noFill/>
+                    </a:ln>
+                  </pic:spPr>
+                </pic:pic>
+              </a:graphicData>
+            </a:graphic>
+          </wp:inline>
+        </w:drawing>
+      </w:r>
+    </w:p>
+    <w:p>
+      <w:pPr>
+        <w:pStyle w:val="Ttulo2"/>
+        <w:numPr>
+          <w:ilvl w:val="0"/>
+          <w:numId w:val="95"/>
+        </w:numPr>
+        <w:rPr>
+          <w:lang w:val="es"/>
         </w:rPr>
       </w:pPr>
       <w:r>
@@ -613,9 +1441,10 @@
         <w:pStyle w:val="Prrafodelista"/>
         <w:numPr>
           <w:ilvl w:val="1"/>
-          <w:numId w:val="91"/>
+          <w:numId w:val="95"/>
         </w:numPr>
         <w:spacing w:line="480" w:lineRule="auto"/>
+        <w:jc w:val="left"/>
         <w:rPr>
           <w:b/>
           <w:bCs/>
@@ -635,6 +1464,7 @@
       <w:pPr>
         <w:spacing w:line="480" w:lineRule="auto"/>
         <w:ind w:left="720"/>
+        <w:jc w:val="left"/>
         <w:rPr>
           <w:lang w:val="es-CO"/>
         </w:rPr>
@@ -666,6 +1496,7 @@
       <w:pPr>
         <w:spacing w:line="480" w:lineRule="auto"/>
         <w:ind w:left="720"/>
+        <w:jc w:val="left"/>
         <w:rPr>
           <w:lang w:val="es-CO"/>
         </w:rPr>
@@ -686,6 +1517,7 @@
           <w:numId w:val="82"/>
         </w:numPr>
         <w:spacing w:line="480" w:lineRule="auto"/>
+        <w:jc w:val="left"/>
         <w:rPr>
           <w:lang w:val="es-CO"/>
         </w:rPr>
@@ -694,7 +1526,61 @@
         <w:rPr>
           <w:lang w:val="es-CO"/>
         </w:rPr>
-        <w:t>Captura o log del comando ejecutado para insertar el documento en el nodo primario:</w:t>
+        <w:t>Captura del comando ejecutado para insertar el documento en el nodo primario:</w:t>
+      </w:r>
+      <w:r>
+        <w:rPr>
+          <w:noProof/>
+          <w:lang w:val="es-CO"/>
+        </w:rPr>
+        <w:drawing>
+          <wp:inline distT="0" distB="0" distL="0" distR="0" wp14:anchorId="27A1EC85" wp14:editId="12D91FEA">
+            <wp:extent cx="5467350" cy="571500"/>
+            <wp:effectExtent l="0" t="0" r="0" b="0"/>
+            <wp:docPr id="2051338181" name="Imagen 1"/>
+            <wp:cNvGraphicFramePr>
+              <a:graphicFrameLocks xmlns:a="http://schemas.openxmlformats.org/drawingml/2006/main" noChangeAspect="1"/>
+            </wp:cNvGraphicFramePr>
+            <a:graphic xmlns:a="http://schemas.openxmlformats.org/drawingml/2006/main">
+              <a:graphicData uri="http://schemas.openxmlformats.org/drawingml/2006/picture">
+                <pic:pic xmlns:pic="http://schemas.openxmlformats.org/drawingml/2006/picture">
+                  <pic:nvPicPr>
+                    <pic:cNvPr id="0" name="Picture 1"/>
+                    <pic:cNvPicPr>
+                      <a:picLocks noChangeAspect="1" noChangeArrowheads="1"/>
+                    </pic:cNvPicPr>
+                  </pic:nvPicPr>
+                  <pic:blipFill>
+                    <a:blip r:embed="rId20">
+                      <a:extLst>
+                        <a:ext uri="{28A0092B-C50C-407E-A947-70E740481C1C}">
+                          <a14:useLocalDpi xmlns:a14="http://schemas.microsoft.com/office/drawing/2010/main" val="0"/>
+                        </a:ext>
+                      </a:extLst>
+                    </a:blip>
+                    <a:srcRect/>
+                    <a:stretch>
+                      <a:fillRect/>
+                    </a:stretch>
+                  </pic:blipFill>
+                  <pic:spPr bwMode="auto">
+                    <a:xfrm>
+                      <a:off x="0" y="0"/>
+                      <a:ext cx="5467350" cy="571500"/>
+                    </a:xfrm>
+                    <a:prstGeom prst="rect">
+                      <a:avLst/>
+                    </a:prstGeom>
+                    <a:noFill/>
+                    <a:ln>
+                      <a:noFill/>
+                    </a:ln>
+                  </pic:spPr>
+                </pic:pic>
+              </a:graphicData>
+            </a:graphic>
+          </wp:inline>
+        </w:drawing>
       </w:r>
     </w:p>
     <w:p>
@@ -704,6 +1590,7 @@
           <w:numId w:val="82"/>
         </w:numPr>
         <w:spacing w:line="480" w:lineRule="auto"/>
+        <w:jc w:val="left"/>
         <w:rPr>
           <w:lang w:val="es-CO"/>
         </w:rPr>
@@ -712,13 +1599,132 @@
         <w:rPr>
           <w:lang w:val="es-CO"/>
         </w:rPr>
-        <w:t>Capturas o logs de los nodos secundarios mostrando que el documento aparece replicado:</w:t>
+        <w:lastRenderedPageBreak/>
+        <w:t>Capturas de los nodos secundarios mostrando que el documento aparece replicado:</w:t>
+      </w:r>
+      <w:r>
+        <w:rPr>
+          <w:noProof/>
+          <w:lang w:val="es-CO"/>
+        </w:rPr>
+        <w:drawing>
+          <wp:inline distT="0" distB="0" distL="0" distR="0" wp14:anchorId="59B4C4D6" wp14:editId="70203600">
+            <wp:extent cx="5476875" cy="1962150"/>
+            <wp:effectExtent l="0" t="0" r="9525" b="0"/>
+            <wp:docPr id="580917626" name="Imagen 2"/>
+            <wp:cNvGraphicFramePr>
+              <a:graphicFrameLocks xmlns:a="http://schemas.openxmlformats.org/drawingml/2006/main" noChangeAspect="1"/>
+            </wp:cNvGraphicFramePr>
+            <a:graphic xmlns:a="http://schemas.openxmlformats.org/drawingml/2006/main">
+              <a:graphicData uri="http://schemas.openxmlformats.org/drawingml/2006/picture">
+                <pic:pic xmlns:pic="http://schemas.openxmlformats.org/drawingml/2006/picture">
+                  <pic:nvPicPr>
+                    <pic:cNvPr id="0" name="Picture 2"/>
+                    <pic:cNvPicPr>
+                      <a:picLocks noChangeAspect="1" noChangeArrowheads="1"/>
+                    </pic:cNvPicPr>
+                  </pic:nvPicPr>
+                  <pic:blipFill>
+                    <a:blip r:embed="rId21">
+                      <a:extLst>
+                        <a:ext uri="{28A0092B-C50C-407E-A947-70E740481C1C}">
+                          <a14:useLocalDpi xmlns:a14="http://schemas.microsoft.com/office/drawing/2010/main" val="0"/>
+                        </a:ext>
+                      </a:extLst>
+                    </a:blip>
+                    <a:srcRect/>
+                    <a:stretch>
+                      <a:fillRect/>
+                    </a:stretch>
+                  </pic:blipFill>
+                  <pic:spPr bwMode="auto">
+                    <a:xfrm>
+                      <a:off x="0" y="0"/>
+                      <a:ext cx="5476875" cy="1962150"/>
+                    </a:xfrm>
+                    <a:prstGeom prst="rect">
+                      <a:avLst/>
+                    </a:prstGeom>
+                    <a:noFill/>
+                    <a:ln>
+                      <a:noFill/>
+                    </a:ln>
+                  </pic:spPr>
+                </pic:pic>
+              </a:graphicData>
+            </a:graphic>
+          </wp:inline>
+        </w:drawing>
       </w:r>
     </w:p>
     <w:p>
       <w:pPr>
+        <w:spacing w:line="480" w:lineRule="auto"/>
+        <w:ind w:left="1440"/>
+        <w:rPr>
+          <w:lang w:val="es-CO"/>
+        </w:rPr>
+      </w:pPr>
+      <w:r>
+        <w:rPr>
+          <w:noProof/>
+          <w:lang w:val="es-CO"/>
+        </w:rPr>
+        <w:drawing>
+          <wp:inline distT="0" distB="0" distL="0" distR="0" wp14:anchorId="67545A0D" wp14:editId="59DC60B0">
+            <wp:extent cx="5495925" cy="1981200"/>
+            <wp:effectExtent l="0" t="0" r="9525" b="0"/>
+            <wp:docPr id="1255774672" name="Imagen 3"/>
+            <wp:cNvGraphicFramePr>
+              <a:graphicFrameLocks xmlns:a="http://schemas.openxmlformats.org/drawingml/2006/main" noChangeAspect="1"/>
+            </wp:cNvGraphicFramePr>
+            <a:graphic xmlns:a="http://schemas.openxmlformats.org/drawingml/2006/main">
+              <a:graphicData uri="http://schemas.openxmlformats.org/drawingml/2006/picture">
+                <pic:pic xmlns:pic="http://schemas.openxmlformats.org/drawingml/2006/picture">
+                  <pic:nvPicPr>
+                    <pic:cNvPr id="0" name="Picture 3"/>
+                    <pic:cNvPicPr>
+                      <a:picLocks noChangeAspect="1" noChangeArrowheads="1"/>
+                    </pic:cNvPicPr>
+                  </pic:nvPicPr>
+                  <pic:blipFill>
+                    <a:blip r:embed="rId22">
+                      <a:extLst>
+                        <a:ext uri="{28A0092B-C50C-407E-A947-70E740481C1C}">
+                          <a14:useLocalDpi xmlns:a14="http://schemas.microsoft.com/office/drawing/2010/main" val="0"/>
+                        </a:ext>
+                      </a:extLst>
+                    </a:blip>
+                    <a:srcRect/>
+                    <a:stretch>
+                      <a:fillRect/>
+                    </a:stretch>
+                  </pic:blipFill>
+                  <pic:spPr bwMode="auto">
+                    <a:xfrm>
+                      <a:off x="0" y="0"/>
+                      <a:ext cx="5495925" cy="1981200"/>
+                    </a:xfrm>
+                    <a:prstGeom prst="rect">
+                      <a:avLst/>
+                    </a:prstGeom>
+                    <a:noFill/>
+                    <a:ln>
+                      <a:noFill/>
+                    </a:ln>
+                  </pic:spPr>
+                </pic:pic>
+              </a:graphicData>
+            </a:graphic>
+          </wp:inline>
+        </w:drawing>
+      </w:r>
+    </w:p>
+    <w:p>
+      <w:pPr>
         <w:pStyle w:val="Prrafodelista"/>
         <w:spacing w:line="480" w:lineRule="auto"/>
+        <w:jc w:val="left"/>
         <w:rPr>
           <w:lang w:val="es-CO"/>
         </w:rPr>
@@ -751,9 +1757,10 @@
         <w:pStyle w:val="Prrafodelista"/>
         <w:numPr>
           <w:ilvl w:val="1"/>
-          <w:numId w:val="91"/>
+          <w:numId w:val="95"/>
         </w:numPr>
         <w:spacing w:line="480" w:lineRule="auto"/>
+        <w:jc w:val="left"/>
         <w:rPr>
           <w:b/>
           <w:bCs/>
@@ -773,6 +1780,7 @@
       <w:pPr>
         <w:spacing w:line="480" w:lineRule="auto"/>
         <w:ind w:left="720"/>
+        <w:jc w:val="left"/>
         <w:rPr>
           <w:lang w:val="es-CO"/>
         </w:rPr>
@@ -797,6 +1805,7 @@
       <w:pPr>
         <w:spacing w:line="480" w:lineRule="auto"/>
         <w:ind w:left="720"/>
+        <w:jc w:val="left"/>
         <w:rPr>
           <w:lang w:val="es-CO"/>
         </w:rPr>
@@ -806,24 +1815,7 @@
       <w:pPr>
         <w:spacing w:line="480" w:lineRule="auto"/>
         <w:ind w:left="720"/>
-        <w:rPr>
-          <w:lang w:val="es-CO"/>
-        </w:rPr>
-      </w:pPr>
-    </w:p>
-    <w:p>
-      <w:pPr>
-        <w:spacing w:line="480" w:lineRule="auto"/>
-        <w:ind w:left="720"/>
-        <w:rPr>
-          <w:lang w:val="es-CO"/>
-        </w:rPr>
-      </w:pPr>
-    </w:p>
-    <w:p>
-      <w:pPr>
-        <w:spacing w:line="480" w:lineRule="auto"/>
-        <w:ind w:left="720"/>
+        <w:jc w:val="left"/>
         <w:rPr>
           <w:lang w:val="es-CO"/>
         </w:rPr>
@@ -845,6 +1837,7 @@
           <w:numId w:val="84"/>
         </w:numPr>
         <w:spacing w:line="480" w:lineRule="auto"/>
+        <w:jc w:val="left"/>
         <w:rPr>
           <w:lang w:val="es-CO"/>
         </w:rPr>
@@ -853,7 +1846,82 @@
         <w:rPr>
           <w:lang w:val="es-CO"/>
         </w:rPr>
-        <w:t>Captura o log de la ejecución del comando para detener el nodo primario (pkill).</w:t>
+        <w:t>Captura de la ejecución del comando para detener el nodo primario (</w:t>
+      </w:r>
+      <w:r>
+        <w:rPr>
+          <w:lang w:val="es-CO"/>
+        </w:rPr>
+        <w:t>task</w:t>
+      </w:r>
+      <w:r>
+        <w:rPr>
+          <w:lang w:val="es-CO"/>
+        </w:rPr>
+        <w:t>kill).</w:t>
+      </w:r>
+    </w:p>
+    <w:p>
+      <w:pPr>
+        <w:spacing w:line="480" w:lineRule="auto"/>
+        <w:ind w:left="1440"/>
+        <w:rPr>
+          <w:lang w:val="es-CO"/>
+        </w:rPr>
+      </w:pPr>
+      <w:r>
+        <w:rPr>
+          <w:noProof/>
+          <w:lang w:val="es-CO"/>
+        </w:rPr>
+        <w:drawing>
+          <wp:inline distT="0" distB="0" distL="0" distR="0" wp14:anchorId="5FF545C7" wp14:editId="65A1AD0F">
+            <wp:extent cx="5438775" cy="2562225"/>
+            <wp:effectExtent l="0" t="0" r="9525" b="9525"/>
+            <wp:docPr id="579779316" name="Imagen 5"/>
+            <wp:cNvGraphicFramePr>
+              <a:graphicFrameLocks xmlns:a="http://schemas.openxmlformats.org/drawingml/2006/main" noChangeAspect="1"/>
+            </wp:cNvGraphicFramePr>
+            <a:graphic xmlns:a="http://schemas.openxmlformats.org/drawingml/2006/main">
+              <a:graphicData uri="http://schemas.openxmlformats.org/drawingml/2006/picture">
+                <pic:pic xmlns:pic="http://schemas.openxmlformats.org/drawingml/2006/picture">
+                  <pic:nvPicPr>
+                    <pic:cNvPr id="0" name="Picture 5"/>
+                    <pic:cNvPicPr>
+                      <a:picLocks noChangeAspect="1" noChangeArrowheads="1"/>
+                    </pic:cNvPicPr>
+                  </pic:nvPicPr>
+                  <pic:blipFill>
+                    <a:blip r:embed="rId23">
+                      <a:extLst>
+                        <a:ext uri="{28A0092B-C50C-407E-A947-70E740481C1C}">
+                          <a14:useLocalDpi xmlns:a14="http://schemas.microsoft.com/office/drawing/2010/main" val="0"/>
+                        </a:ext>
+                      </a:extLst>
+                    </a:blip>
+                    <a:srcRect/>
+                    <a:stretch>
+                      <a:fillRect/>
+                    </a:stretch>
+                  </pic:blipFill>
+                  <pic:spPr bwMode="auto">
+                    <a:xfrm>
+                      <a:off x="0" y="0"/>
+                      <a:ext cx="5438775" cy="2562225"/>
+                    </a:xfrm>
+                    <a:prstGeom prst="rect">
+                      <a:avLst/>
+                    </a:prstGeom>
+                    <a:noFill/>
+                    <a:ln>
+                      <a:noFill/>
+                    </a:ln>
+                  </pic:spPr>
+                </pic:pic>
+              </a:graphicData>
+            </a:graphic>
+          </wp:inline>
+        </w:drawing>
       </w:r>
     </w:p>
     <w:p>
@@ -863,6 +1931,7 @@
           <w:numId w:val="84"/>
         </w:numPr>
         <w:spacing w:line="480" w:lineRule="auto"/>
+        <w:jc w:val="left"/>
         <w:rPr>
           <w:lang w:val="es-CO"/>
         </w:rPr>
@@ -871,13 +1940,77 @@
         <w:rPr>
           <w:lang w:val="es-CO"/>
         </w:rPr>
-        <w:t xml:space="preserve">Captura o log del comando rs.status() ejecutado en los nodos secundarios: </w:t>
+        <w:t xml:space="preserve">Captura del comando rs.status() ejecutado en los nodos secundarios: </w:t>
       </w:r>
     </w:p>
     <w:p>
       <w:pPr>
         <w:spacing w:line="480" w:lineRule="auto"/>
+        <w:ind w:left="1440"/>
+        <w:rPr>
+          <w:lang w:val="es-CO"/>
+        </w:rPr>
+      </w:pPr>
+      <w:r>
+        <w:rPr>
+          <w:noProof/>
+          <w:lang w:val="es-CO"/>
+        </w:rPr>
+        <w:drawing>
+          <wp:inline distT="0" distB="0" distL="0" distR="0" wp14:anchorId="735DFAEE" wp14:editId="5446795D">
+            <wp:extent cx="5457825" cy="3162300"/>
+            <wp:effectExtent l="0" t="0" r="9525" b="0"/>
+            <wp:docPr id="894743342" name="Imagen 7"/>
+            <wp:cNvGraphicFramePr>
+              <a:graphicFrameLocks xmlns:a="http://schemas.openxmlformats.org/drawingml/2006/main" noChangeAspect="1"/>
+            </wp:cNvGraphicFramePr>
+            <a:graphic xmlns:a="http://schemas.openxmlformats.org/drawingml/2006/main">
+              <a:graphicData uri="http://schemas.openxmlformats.org/drawingml/2006/picture">
+                <pic:pic xmlns:pic="http://schemas.openxmlformats.org/drawingml/2006/picture">
+                  <pic:nvPicPr>
+                    <pic:cNvPr id="0" name="Picture 7"/>
+                    <pic:cNvPicPr>
+                      <a:picLocks noChangeAspect="1" noChangeArrowheads="1"/>
+                    </pic:cNvPicPr>
+                  </pic:nvPicPr>
+                  <pic:blipFill>
+                    <a:blip r:embed="rId24">
+                      <a:extLst>
+                        <a:ext uri="{28A0092B-C50C-407E-A947-70E740481C1C}">
+                          <a14:useLocalDpi xmlns:a14="http://schemas.microsoft.com/office/drawing/2010/main" val="0"/>
+                        </a:ext>
+                      </a:extLst>
+                    </a:blip>
+                    <a:srcRect/>
+                    <a:stretch>
+                      <a:fillRect/>
+                    </a:stretch>
+                  </pic:blipFill>
+                  <pic:spPr bwMode="auto">
+                    <a:xfrm>
+                      <a:off x="0" y="0"/>
+                      <a:ext cx="5457825" cy="3162300"/>
+                    </a:xfrm>
+                    <a:prstGeom prst="rect">
+                      <a:avLst/>
+                    </a:prstGeom>
+                    <a:noFill/>
+                    <a:ln>
+                      <a:noFill/>
+                    </a:ln>
+                  </pic:spPr>
+                </pic:pic>
+              </a:graphicData>
+            </a:graphic>
+          </wp:inline>
+        </w:drawing>
+      </w:r>
+    </w:p>
+    <w:p>
+      <w:pPr>
+        <w:spacing w:line="480" w:lineRule="auto"/>
         <w:ind w:left="720"/>
+        <w:jc w:val="left"/>
         <w:rPr>
           <w:lang w:val="es-CO"/>
         </w:rPr>
@@ -888,6 +2021,7 @@
           <w:bCs/>
           <w:lang w:val="es-CO"/>
         </w:rPr>
+        <w:lastRenderedPageBreak/>
         <w:t>Análisis:</w:t>
       </w:r>
       <w:r>
@@ -908,7 +2042,7 @@
         <w:pStyle w:val="Prrafodelista"/>
         <w:numPr>
           <w:ilvl w:val="1"/>
-          <w:numId w:val="91"/>
+          <w:numId w:val="95"/>
         </w:numPr>
         <w:spacing w:line="480" w:lineRule="auto"/>
         <w:rPr>
@@ -977,6 +2111,7 @@
           <w:tab w:val="num" w:pos="1440"/>
         </w:tabs>
         <w:spacing w:line="480" w:lineRule="auto"/>
+        <w:jc w:val="left"/>
         <w:rPr>
           <w:lang w:val="es-CO"/>
         </w:rPr>
@@ -985,7 +2120,70 @@
         <w:rPr>
           <w:lang w:val="es-CO"/>
         </w:rPr>
-        <w:t>Captura o log del comando ejecutado para insertar un documento en el nuevo primario:</w:t>
+        <w:t>Captura del comando ejecutado para insertar un documento en el nuevo primario:</w:t>
+      </w:r>
+    </w:p>
+    <w:p>
+      <w:pPr>
+        <w:spacing w:line="480" w:lineRule="auto"/>
+        <w:ind w:left="1440"/>
+        <w:rPr>
+          <w:lang w:val="es-CO"/>
+        </w:rPr>
+      </w:pPr>
+      <w:r>
+        <w:rPr>
+          <w:noProof/>
+          <w:lang w:val="es-CO"/>
+        </w:rPr>
+        <w:drawing>
+          <wp:inline distT="0" distB="0" distL="0" distR="0" wp14:anchorId="2396F8F5" wp14:editId="52BFE929">
+            <wp:extent cx="5467350" cy="762000"/>
+            <wp:effectExtent l="0" t="0" r="0" b="0"/>
+            <wp:docPr id="1847453393" name="Imagen 9"/>
+            <wp:cNvGraphicFramePr>
+              <a:graphicFrameLocks xmlns:a="http://schemas.openxmlformats.org/drawingml/2006/main" noChangeAspect="1"/>
+            </wp:cNvGraphicFramePr>
+            <a:graphic xmlns:a="http://schemas.openxmlformats.org/drawingml/2006/main">
+              <a:graphicData uri="http://schemas.openxmlformats.org/drawingml/2006/picture">
+                <pic:pic xmlns:pic="http://schemas.openxmlformats.org/drawingml/2006/picture">
+                  <pic:nvPicPr>
+                    <pic:cNvPr id="0" name="Picture 9"/>
+                    <pic:cNvPicPr>
+                      <a:picLocks noChangeAspect="1" noChangeArrowheads="1"/>
+                    </pic:cNvPicPr>
+                  </pic:nvPicPr>
+                  <pic:blipFill>
+                    <a:blip r:embed="rId25">
+                      <a:extLst>
+                        <a:ext uri="{28A0092B-C50C-407E-A947-70E740481C1C}">
+                          <a14:useLocalDpi xmlns:a14="http://schemas.microsoft.com/office/drawing/2010/main" val="0"/>
+                        </a:ext>
+                      </a:extLst>
+                    </a:blip>
+                    <a:srcRect/>
+                    <a:stretch>
+                      <a:fillRect/>
+                    </a:stretch>
+                  </pic:blipFill>
+                  <pic:spPr bwMode="auto">
+                    <a:xfrm>
+                      <a:off x="0" y="0"/>
+                      <a:ext cx="5467350" cy="762000"/>
+                    </a:xfrm>
+                    <a:prstGeom prst="rect">
+                      <a:avLst/>
+                    </a:prstGeom>
+                    <a:noFill/>
+                    <a:ln>
+                      <a:noFill/>
+                    </a:ln>
+                  </pic:spPr>
+                </pic:pic>
+              </a:graphicData>
+            </a:graphic>
+          </wp:inline>
+        </w:drawing>
       </w:r>
     </w:p>
     <w:p>
@@ -998,6 +2196,7 @@
           <w:tab w:val="num" w:pos="1440"/>
         </w:tabs>
         <w:spacing w:line="480" w:lineRule="auto"/>
+        <w:jc w:val="left"/>
         <w:rPr>
           <w:lang w:val="es-CO"/>
         </w:rPr>
@@ -1006,13 +2205,133 @@
         <w:rPr>
           <w:lang w:val="es-CO"/>
         </w:rPr>
-        <w:t>Capturas o logs de los nodos secundarios mostrando que el nuevo documento se replicó correctamente:</w:t>
+        <w:t>Capturas de los nodos secundarios mostrando que el nuevo documento se replicó correctamente:</w:t>
+      </w:r>
+      <w:r>
+        <w:rPr>
+          <w:noProof/>
+          <w:lang w:val="es-CO"/>
+        </w:rPr>
+        <w:drawing>
+          <wp:inline distT="0" distB="0" distL="0" distR="0" wp14:anchorId="3D452F04" wp14:editId="0571A57D">
+            <wp:extent cx="5495925" cy="3019425"/>
+            <wp:effectExtent l="0" t="0" r="9525" b="9525"/>
+            <wp:docPr id="232771995" name="Imagen 10"/>
+            <wp:cNvGraphicFramePr>
+              <a:graphicFrameLocks xmlns:a="http://schemas.openxmlformats.org/drawingml/2006/main" noChangeAspect="1"/>
+            </wp:cNvGraphicFramePr>
+            <a:graphic xmlns:a="http://schemas.openxmlformats.org/drawingml/2006/main">
+              <a:graphicData uri="http://schemas.openxmlformats.org/drawingml/2006/picture">
+                <pic:pic xmlns:pic="http://schemas.openxmlformats.org/drawingml/2006/picture">
+                  <pic:nvPicPr>
+                    <pic:cNvPr id="0" name="Picture 10"/>
+                    <pic:cNvPicPr>
+                      <a:picLocks noChangeAspect="1" noChangeArrowheads="1"/>
+                    </pic:cNvPicPr>
+                  </pic:nvPicPr>
+                  <pic:blipFill>
+                    <a:blip r:embed="rId26">
+                      <a:extLst>
+                        <a:ext uri="{28A0092B-C50C-407E-A947-70E740481C1C}">
+                          <a14:useLocalDpi xmlns:a14="http://schemas.microsoft.com/office/drawing/2010/main" val="0"/>
+                        </a:ext>
+                      </a:extLst>
+                    </a:blip>
+                    <a:srcRect/>
+                    <a:stretch>
+                      <a:fillRect/>
+                    </a:stretch>
+                  </pic:blipFill>
+                  <pic:spPr bwMode="auto">
+                    <a:xfrm>
+                      <a:off x="0" y="0"/>
+                      <a:ext cx="5495925" cy="3019425"/>
+                    </a:xfrm>
+                    <a:prstGeom prst="rect">
+                      <a:avLst/>
+                    </a:prstGeom>
+                    <a:noFill/>
+                    <a:ln>
+                      <a:noFill/>
+                    </a:ln>
+                  </pic:spPr>
+                </pic:pic>
+              </a:graphicData>
+            </a:graphic>
+          </wp:inline>
+        </w:drawing>
       </w:r>
     </w:p>
     <w:p>
       <w:pPr>
         <w:spacing w:line="480" w:lineRule="auto"/>
+        <w:ind w:left="1440"/>
+        <w:jc w:val="left"/>
+        <w:rPr>
+          <w:lang w:val="es-CO"/>
+        </w:rPr>
+      </w:pPr>
+      <w:r>
+        <w:rPr>
+          <w:noProof/>
+          <w:lang w:val="es-CO"/>
+        </w:rPr>
+        <w:lastRenderedPageBreak/>
+        <w:drawing>
+          <wp:inline distT="0" distB="0" distL="0" distR="0" wp14:anchorId="6BB5ECA0" wp14:editId="4C2A1C23">
+            <wp:extent cx="5429250" cy="2219325"/>
+            <wp:effectExtent l="0" t="0" r="0" b="9525"/>
+            <wp:docPr id="1130953527" name="Imagen 11"/>
+            <wp:cNvGraphicFramePr>
+              <a:graphicFrameLocks xmlns:a="http://schemas.openxmlformats.org/drawingml/2006/main" noChangeAspect="1"/>
+            </wp:cNvGraphicFramePr>
+            <a:graphic xmlns:a="http://schemas.openxmlformats.org/drawingml/2006/main">
+              <a:graphicData uri="http://schemas.openxmlformats.org/drawingml/2006/picture">
+                <pic:pic xmlns:pic="http://schemas.openxmlformats.org/drawingml/2006/picture">
+                  <pic:nvPicPr>
+                    <pic:cNvPr id="0" name="Picture 11"/>
+                    <pic:cNvPicPr>
+                      <a:picLocks noChangeAspect="1" noChangeArrowheads="1"/>
+                    </pic:cNvPicPr>
+                  </pic:nvPicPr>
+                  <pic:blipFill>
+                    <a:blip r:embed="rId27">
+                      <a:extLst>
+                        <a:ext uri="{28A0092B-C50C-407E-A947-70E740481C1C}">
+                          <a14:useLocalDpi xmlns:a14="http://schemas.microsoft.com/office/drawing/2010/main" val="0"/>
+                        </a:ext>
+                      </a:extLst>
+                    </a:blip>
+                    <a:srcRect/>
+                    <a:stretch>
+                      <a:fillRect/>
+                    </a:stretch>
+                  </pic:blipFill>
+                  <pic:spPr bwMode="auto">
+                    <a:xfrm>
+                      <a:off x="0" y="0"/>
+                      <a:ext cx="5429250" cy="2219325"/>
+                    </a:xfrm>
+                    <a:prstGeom prst="rect">
+                      <a:avLst/>
+                    </a:prstGeom>
+                    <a:noFill/>
+                    <a:ln>
+                      <a:noFill/>
+                    </a:ln>
+                  </pic:spPr>
+                </pic:pic>
+              </a:graphicData>
+            </a:graphic>
+          </wp:inline>
+        </w:drawing>
+      </w:r>
+    </w:p>
+    <w:p>
+      <w:pPr>
+        <w:spacing w:line="480" w:lineRule="auto"/>
         <w:ind w:left="720"/>
+        <w:jc w:val="left"/>
         <w:rPr>
           <w:lang w:val="es-CO"/>
         </w:rPr>
@@ -1039,8 +2358,8 @@
       </w:r>
     </w:p>
     <w:sectPr>
-      <w:headerReference w:type="default" r:id="rId11"/>
-      <w:footerReference w:type="default" r:id="rId12"/>
+      <w:headerReference w:type="default" r:id="rId28"/>
+      <w:footerReference w:type="default" r:id="rId29"/>
       <w:pgSz w:w="12240" w:h="15840"/>
       <w:pgMar w:top="1440" w:right="1440" w:bottom="1440" w:left="1440" w:header="720" w:footer="720" w:gutter="0"/>
       <w:cols w:space="720"/>
@@ -1966,7 +3285,7 @@
   <w:abstractNum w:abstractNumId="7" w15:restartNumberingAfterBreak="0">
     <w:nsid w:val="0B4454B4"/>
     <w:multiLevelType w:val="multilevel"/>
-    <w:tmpl w:val="76B47B5A"/>
+    <w:tmpl w:val="85A803EA"/>
     <w:lvl w:ilvl="0">
       <w:start w:val="1"/>
       <w:numFmt w:val="bullet"/>
@@ -1994,6 +3313,10 @@
         </w:tabs>
         <w:ind w:left="1440" w:hanging="360"/>
       </w:pPr>
+      <w:rPr>
+        <w:b/>
+        <w:bCs/>
+      </w:rPr>
     </w:lvl>
     <w:lvl w:ilvl="2" w:tentative="1">
       <w:start w:val="1"/>
@@ -2570,6 +3893,92 @@
     </w:lvl>
   </w:abstractNum>
   <w:abstractNum w:abstractNumId="12" w15:restartNumberingAfterBreak="0">
+    <w:nsid w:val="14372602"/>
+    <w:multiLevelType w:val="multilevel"/>
+    <w:tmpl w:val="240A001F"/>
+    <w:lvl w:ilvl="0">
+      <w:start w:val="1"/>
+      <w:numFmt w:val="decimal"/>
+      <w:lvlText w:val="%1."/>
+      <w:lvlJc w:val="left"/>
+      <w:pPr>
+        <w:ind w:left="360" w:hanging="360"/>
+      </w:pPr>
+    </w:lvl>
+    <w:lvl w:ilvl="1">
+      <w:start w:val="1"/>
+      <w:numFmt w:val="decimal"/>
+      <w:lvlText w:val="%1.%2."/>
+      <w:lvlJc w:val="left"/>
+      <w:pPr>
+        <w:ind w:left="792" w:hanging="432"/>
+      </w:pPr>
+    </w:lvl>
+    <w:lvl w:ilvl="2">
+      <w:start w:val="1"/>
+      <w:numFmt w:val="decimal"/>
+      <w:lvlText w:val="%1.%2.%3."/>
+      <w:lvlJc w:val="left"/>
+      <w:pPr>
+        <w:ind w:left="1224" w:hanging="504"/>
+      </w:pPr>
+    </w:lvl>
+    <w:lvl w:ilvl="3">
+      <w:start w:val="1"/>
+      <w:numFmt w:val="decimal"/>
+      <w:lvlText w:val="%1.%2.%3.%4."/>
+      <w:lvlJc w:val="left"/>
+      <w:pPr>
+        <w:ind w:left="1728" w:hanging="648"/>
+      </w:pPr>
+    </w:lvl>
+    <w:lvl w:ilvl="4">
+      <w:start w:val="1"/>
+      <w:numFmt w:val="decimal"/>
+      <w:lvlText w:val="%1.%2.%3.%4.%5."/>
+      <w:lvlJc w:val="left"/>
+      <w:pPr>
+        <w:ind w:left="2232" w:hanging="792"/>
+      </w:pPr>
+    </w:lvl>
+    <w:lvl w:ilvl="5">
+      <w:start w:val="1"/>
+      <w:numFmt w:val="decimal"/>
+      <w:lvlText w:val="%1.%2.%3.%4.%5.%6."/>
+      <w:lvlJc w:val="left"/>
+      <w:pPr>
+        <w:ind w:left="2736" w:hanging="936"/>
+      </w:pPr>
+    </w:lvl>
+    <w:lvl w:ilvl="6">
+      <w:start w:val="1"/>
+      <w:numFmt w:val="decimal"/>
+      <w:lvlText w:val="%1.%2.%3.%4.%5.%6.%7."/>
+      <w:lvlJc w:val="left"/>
+      <w:pPr>
+        <w:ind w:left="3240" w:hanging="1080"/>
+      </w:pPr>
+    </w:lvl>
+    <w:lvl w:ilvl="7">
+      <w:start w:val="1"/>
+      <w:numFmt w:val="decimal"/>
+      <w:lvlText w:val="%1.%2.%3.%4.%5.%6.%7.%8."/>
+      <w:lvlJc w:val="left"/>
+      <w:pPr>
+        <w:ind w:left="3744" w:hanging="1224"/>
+      </w:pPr>
+    </w:lvl>
+    <w:lvl w:ilvl="8">
+      <w:start w:val="1"/>
+      <w:numFmt w:val="decimal"/>
+      <w:lvlText w:val="%1.%2.%3.%4.%5.%6.%7.%8.%9."/>
+      <w:lvlJc w:val="left"/>
+      <w:pPr>
+        <w:ind w:left="4320" w:hanging="1440"/>
+      </w:pPr>
+    </w:lvl>
+  </w:abstractNum>
+  <w:abstractNum w:abstractNumId="13" w15:restartNumberingAfterBreak="0">
     <w:nsid w:val="14F89716"/>
     <w:multiLevelType w:val="hybridMultilevel"/>
     <w:tmpl w:val="6062EC28"/>
@@ -2682,7 +4091,7 @@
       </w:rPr>
     </w:lvl>
   </w:abstractNum>
-  <w:abstractNum w:abstractNumId="13" w15:restartNumberingAfterBreak="0">
+  <w:abstractNum w:abstractNumId="14" w15:restartNumberingAfterBreak="0">
     <w:nsid w:val="17F0AC8E"/>
     <w:multiLevelType w:val="multilevel"/>
     <w:tmpl w:val="4EBE3FF0"/>
@@ -2772,7 +4181,7 @@
       </w:pPr>
     </w:lvl>
   </w:abstractNum>
-  <w:abstractNum w:abstractNumId="14" w15:restartNumberingAfterBreak="0">
+  <w:abstractNum w:abstractNumId="15" w15:restartNumberingAfterBreak="0">
     <w:nsid w:val="180E138F"/>
     <w:multiLevelType w:val="multilevel"/>
     <w:tmpl w:val="11E60888"/>
@@ -2858,7 +4267,7 @@
       </w:pPr>
     </w:lvl>
   </w:abstractNum>
-  <w:abstractNum w:abstractNumId="15" w15:restartNumberingAfterBreak="0">
+  <w:abstractNum w:abstractNumId="16" w15:restartNumberingAfterBreak="0">
     <w:nsid w:val="18BE610C"/>
     <w:multiLevelType w:val="multilevel"/>
     <w:tmpl w:val="97CE26F4"/>
@@ -3007,7 +4416,7 @@
       </w:rPr>
     </w:lvl>
   </w:abstractNum>
-  <w:abstractNum w:abstractNumId="16" w15:restartNumberingAfterBreak="0">
+  <w:abstractNum w:abstractNumId="17" w15:restartNumberingAfterBreak="0">
     <w:nsid w:val="19DE1DB0"/>
     <w:multiLevelType w:val="hybridMultilevel"/>
     <w:tmpl w:val="611CCAC6"/>
@@ -3120,7 +4529,7 @@
       </w:rPr>
     </w:lvl>
   </w:abstractNum>
-  <w:abstractNum w:abstractNumId="17" w15:restartNumberingAfterBreak="0">
+  <w:abstractNum w:abstractNumId="18" w15:restartNumberingAfterBreak="0">
     <w:nsid w:val="1B1A78E5"/>
     <w:multiLevelType w:val="hybridMultilevel"/>
     <w:tmpl w:val="AB4051CE"/>
@@ -3233,7 +4642,7 @@
       </w:rPr>
     </w:lvl>
   </w:abstractNum>
-  <w:abstractNum w:abstractNumId="18" w15:restartNumberingAfterBreak="0">
+  <w:abstractNum w:abstractNumId="19" w15:restartNumberingAfterBreak="0">
     <w:nsid w:val="1E2520A1"/>
     <w:multiLevelType w:val="multilevel"/>
     <w:tmpl w:val="4EBE3FF0"/>
@@ -3323,7 +4732,7 @@
       </w:pPr>
     </w:lvl>
   </w:abstractNum>
-  <w:abstractNum w:abstractNumId="19" w15:restartNumberingAfterBreak="0">
+  <w:abstractNum w:abstractNumId="20" w15:restartNumberingAfterBreak="0">
     <w:nsid w:val="1EA846FF"/>
     <w:multiLevelType w:val="hybridMultilevel"/>
     <w:tmpl w:val="B78C1524"/>
@@ -3409,7 +4818,7 @@
       </w:pPr>
     </w:lvl>
   </w:abstractNum>
-  <w:abstractNum w:abstractNumId="20" w15:restartNumberingAfterBreak="0">
+  <w:abstractNum w:abstractNumId="21" w15:restartNumberingAfterBreak="0">
     <w:nsid w:val="2074419B"/>
     <w:multiLevelType w:val="multilevel"/>
     <w:tmpl w:val="D2E07B84"/>
@@ -3524,7 +4933,7 @@
       </w:rPr>
     </w:lvl>
   </w:abstractNum>
-  <w:abstractNum w:abstractNumId="21" w15:restartNumberingAfterBreak="0">
+  <w:abstractNum w:abstractNumId="22" w15:restartNumberingAfterBreak="0">
     <w:nsid w:val="2142192A"/>
     <w:multiLevelType w:val="multilevel"/>
     <w:tmpl w:val="EF1CCF8C"/>
@@ -3610,7 +5019,7 @@
       </w:pPr>
     </w:lvl>
   </w:abstractNum>
-  <w:abstractNum w:abstractNumId="22" w15:restartNumberingAfterBreak="0">
+  <w:abstractNum w:abstractNumId="23" w15:restartNumberingAfterBreak="0">
     <w:nsid w:val="21C12A4C"/>
     <w:multiLevelType w:val="hybridMultilevel"/>
     <w:tmpl w:val="23362D68"/>
@@ -3723,7 +5132,7 @@
       </w:rPr>
     </w:lvl>
   </w:abstractNum>
-  <w:abstractNum w:abstractNumId="23" w15:restartNumberingAfterBreak="0">
+  <w:abstractNum w:abstractNumId="24" w15:restartNumberingAfterBreak="0">
     <w:nsid w:val="21D35A98"/>
     <w:multiLevelType w:val="multilevel"/>
     <w:tmpl w:val="7B90E3B4"/>
@@ -3813,7 +5222,7 @@
       </w:pPr>
     </w:lvl>
   </w:abstractNum>
-  <w:abstractNum w:abstractNumId="24" w15:restartNumberingAfterBreak="0">
+  <w:abstractNum w:abstractNumId="25" w15:restartNumberingAfterBreak="0">
     <w:nsid w:val="22067831"/>
     <w:multiLevelType w:val="hybridMultilevel"/>
     <w:tmpl w:val="9EFA6A30"/>
@@ -3925,7 +5334,7 @@
       </w:rPr>
     </w:lvl>
   </w:abstractNum>
-  <w:abstractNum w:abstractNumId="25" w15:restartNumberingAfterBreak="0">
+  <w:abstractNum w:abstractNumId="26" w15:restartNumberingAfterBreak="0">
     <w:nsid w:val="28C36A92"/>
     <w:multiLevelType w:val="hybridMultilevel"/>
     <w:tmpl w:val="05303FF2"/>
@@ -4014,7 +5423,7 @@
       </w:pPr>
     </w:lvl>
   </w:abstractNum>
-  <w:abstractNum w:abstractNumId="26" w15:restartNumberingAfterBreak="0">
+  <w:abstractNum w:abstractNumId="27" w15:restartNumberingAfterBreak="0">
     <w:nsid w:val="29641B96"/>
     <w:multiLevelType w:val="multilevel"/>
     <w:tmpl w:val="356617C4"/>
@@ -4100,7 +5509,7 @@
       </w:pPr>
     </w:lvl>
   </w:abstractNum>
-  <w:abstractNum w:abstractNumId="27" w15:restartNumberingAfterBreak="0">
+  <w:abstractNum w:abstractNumId="28" w15:restartNumberingAfterBreak="0">
     <w:nsid w:val="2C211FD9"/>
     <w:multiLevelType w:val="multilevel"/>
     <w:tmpl w:val="024A26CC"/>
@@ -4213,7 +5622,7 @@
       </w:pPr>
     </w:lvl>
   </w:abstractNum>
-  <w:abstractNum w:abstractNumId="28" w15:restartNumberingAfterBreak="0">
+  <w:abstractNum w:abstractNumId="29" w15:restartNumberingAfterBreak="0">
     <w:nsid w:val="2F8B22E2"/>
     <w:multiLevelType w:val="hybridMultilevel"/>
     <w:tmpl w:val="B0C27252"/>
@@ -4299,7 +5708,7 @@
       </w:pPr>
     </w:lvl>
   </w:abstractNum>
-  <w:abstractNum w:abstractNumId="29" w15:restartNumberingAfterBreak="0">
+  <w:abstractNum w:abstractNumId="30" w15:restartNumberingAfterBreak="0">
     <w:nsid w:val="31CB648E"/>
     <w:multiLevelType w:val="multilevel"/>
     <w:tmpl w:val="F47AAC9E"/>
@@ -4448,7 +5857,7 @@
       </w:rPr>
     </w:lvl>
   </w:abstractNum>
-  <w:abstractNum w:abstractNumId="30" w15:restartNumberingAfterBreak="0">
+  <w:abstractNum w:abstractNumId="31" w15:restartNumberingAfterBreak="0">
     <w:nsid w:val="32134BFA"/>
     <w:multiLevelType w:val="hybridMultilevel"/>
     <w:tmpl w:val="BBB6E8C8"/>
@@ -4561,7 +5970,7 @@
       </w:rPr>
     </w:lvl>
   </w:abstractNum>
-  <w:abstractNum w:abstractNumId="31" w15:restartNumberingAfterBreak="0">
+  <w:abstractNum w:abstractNumId="32" w15:restartNumberingAfterBreak="0">
     <w:nsid w:val="33FC1B6E"/>
     <w:multiLevelType w:val="multilevel"/>
     <w:tmpl w:val="C122C150"/>
@@ -4647,7 +6056,7 @@
       </w:pPr>
     </w:lvl>
   </w:abstractNum>
-  <w:abstractNum w:abstractNumId="32" w15:restartNumberingAfterBreak="0">
+  <w:abstractNum w:abstractNumId="33" w15:restartNumberingAfterBreak="0">
     <w:nsid w:val="34252EF4"/>
     <w:multiLevelType w:val="hybridMultilevel"/>
     <w:tmpl w:val="CB308310"/>
@@ -4760,7 +6169,7 @@
       </w:rPr>
     </w:lvl>
   </w:abstractNum>
-  <w:abstractNum w:abstractNumId="33" w15:restartNumberingAfterBreak="0">
+  <w:abstractNum w:abstractNumId="34" w15:restartNumberingAfterBreak="0">
     <w:nsid w:val="363A167A"/>
     <w:multiLevelType w:val="hybridMultilevel"/>
     <w:tmpl w:val="D1C89184"/>
@@ -4846,7 +6255,7 @@
       </w:pPr>
     </w:lvl>
   </w:abstractNum>
-  <w:abstractNum w:abstractNumId="34" w15:restartNumberingAfterBreak="0">
+  <w:abstractNum w:abstractNumId="35" w15:restartNumberingAfterBreak="0">
     <w:nsid w:val="36441853"/>
     <w:multiLevelType w:val="hybridMultilevel"/>
     <w:tmpl w:val="BDF04D00"/>
@@ -4935,7 +6344,7 @@
       </w:pPr>
     </w:lvl>
   </w:abstractNum>
-  <w:abstractNum w:abstractNumId="35" w15:restartNumberingAfterBreak="0">
+  <w:abstractNum w:abstractNumId="36" w15:restartNumberingAfterBreak="0">
     <w:nsid w:val="3B1E24C5"/>
     <w:multiLevelType w:val="hybridMultilevel"/>
     <w:tmpl w:val="B448CC7A"/>
@@ -5048,7 +6457,7 @@
       </w:rPr>
     </w:lvl>
   </w:abstractNum>
-  <w:abstractNum w:abstractNumId="36" w15:restartNumberingAfterBreak="0">
+  <w:abstractNum w:abstractNumId="37" w15:restartNumberingAfterBreak="0">
     <w:nsid w:val="3DAA6190"/>
     <w:multiLevelType w:val="multilevel"/>
     <w:tmpl w:val="4C5266DE"/>
@@ -5197,7 +6606,7 @@
       </w:rPr>
     </w:lvl>
   </w:abstractNum>
-  <w:abstractNum w:abstractNumId="37" w15:restartNumberingAfterBreak="0">
+  <w:abstractNum w:abstractNumId="38" w15:restartNumberingAfterBreak="0">
     <w:nsid w:val="40565356"/>
     <w:multiLevelType w:val="multilevel"/>
     <w:tmpl w:val="C122C150"/>
@@ -5283,7 +6692,7 @@
       </w:pPr>
     </w:lvl>
   </w:abstractNum>
-  <w:abstractNum w:abstractNumId="38" w15:restartNumberingAfterBreak="0">
+  <w:abstractNum w:abstractNumId="39" w15:restartNumberingAfterBreak="0">
     <w:nsid w:val="40A25283"/>
     <w:multiLevelType w:val="hybridMultilevel"/>
     <w:tmpl w:val="3800B98E"/>
@@ -5396,7 +6805,7 @@
       </w:rPr>
     </w:lvl>
   </w:abstractNum>
-  <w:abstractNum w:abstractNumId="39" w15:restartNumberingAfterBreak="0">
+  <w:abstractNum w:abstractNumId="40" w15:restartNumberingAfterBreak="0">
     <w:nsid w:val="41F470CD"/>
     <w:multiLevelType w:val="multilevel"/>
     <w:tmpl w:val="C122C150"/>
@@ -5482,7 +6891,7 @@
       </w:pPr>
     </w:lvl>
   </w:abstractNum>
-  <w:abstractNum w:abstractNumId="40" w15:restartNumberingAfterBreak="0">
+  <w:abstractNum w:abstractNumId="41" w15:restartNumberingAfterBreak="0">
     <w:nsid w:val="42935138"/>
     <w:multiLevelType w:val="multilevel"/>
     <w:tmpl w:val="C122C150"/>
@@ -5568,7 +6977,7 @@
       </w:pPr>
     </w:lvl>
   </w:abstractNum>
-  <w:abstractNum w:abstractNumId="41" w15:restartNumberingAfterBreak="0">
+  <w:abstractNum w:abstractNumId="42" w15:restartNumberingAfterBreak="0">
     <w:nsid w:val="43496989"/>
     <w:multiLevelType w:val="hybridMultilevel"/>
     <w:tmpl w:val="46360266"/>
@@ -5654,7 +7063,7 @@
       </w:pPr>
     </w:lvl>
   </w:abstractNum>
-  <w:abstractNum w:abstractNumId="42" w15:restartNumberingAfterBreak="0">
+  <w:abstractNum w:abstractNumId="43" w15:restartNumberingAfterBreak="0">
     <w:nsid w:val="453669F8"/>
     <w:multiLevelType w:val="multilevel"/>
     <w:tmpl w:val="1D6E8496"/>
@@ -5803,7 +7212,7 @@
       </w:rPr>
     </w:lvl>
   </w:abstractNum>
-  <w:abstractNum w:abstractNumId="43" w15:restartNumberingAfterBreak="0">
+  <w:abstractNum w:abstractNumId="44" w15:restartNumberingAfterBreak="0">
     <w:nsid w:val="478879CE"/>
     <w:multiLevelType w:val="multilevel"/>
     <w:tmpl w:val="240A001F"/>
@@ -5889,7 +7298,7 @@
       </w:pPr>
     </w:lvl>
   </w:abstractNum>
-  <w:abstractNum w:abstractNumId="44" w15:restartNumberingAfterBreak="0">
+  <w:abstractNum w:abstractNumId="45" w15:restartNumberingAfterBreak="0">
     <w:nsid w:val="494234BC"/>
     <w:multiLevelType w:val="multilevel"/>
     <w:tmpl w:val="C1789D58"/>
@@ -6034,7 +7443,7 @@
       </w:rPr>
     </w:lvl>
   </w:abstractNum>
-  <w:abstractNum w:abstractNumId="45" w15:restartNumberingAfterBreak="0">
+  <w:abstractNum w:abstractNumId="46" w15:restartNumberingAfterBreak="0">
     <w:nsid w:val="4B426228"/>
     <w:multiLevelType w:val="hybridMultilevel"/>
     <w:tmpl w:val="DD98A3C2"/>
@@ -6147,7 +7556,7 @@
       </w:rPr>
     </w:lvl>
   </w:abstractNum>
-  <w:abstractNum w:abstractNumId="46" w15:restartNumberingAfterBreak="0">
+  <w:abstractNum w:abstractNumId="47" w15:restartNumberingAfterBreak="0">
     <w:nsid w:val="4BA94FD2"/>
     <w:multiLevelType w:val="hybridMultilevel"/>
     <w:tmpl w:val="F8628842"/>
@@ -6260,7 +7669,7 @@
       </w:rPr>
     </w:lvl>
   </w:abstractNum>
-  <w:abstractNum w:abstractNumId="47" w15:restartNumberingAfterBreak="0">
+  <w:abstractNum w:abstractNumId="48" w15:restartNumberingAfterBreak="0">
     <w:nsid w:val="4C396CFA"/>
     <w:multiLevelType w:val="hybridMultilevel"/>
     <w:tmpl w:val="BF22FF28"/>
@@ -6373,7 +7782,7 @@
       </w:rPr>
     </w:lvl>
   </w:abstractNum>
-  <w:abstractNum w:abstractNumId="48" w15:restartNumberingAfterBreak="0">
+  <w:abstractNum w:abstractNumId="49" w15:restartNumberingAfterBreak="0">
     <w:nsid w:val="4D324723"/>
     <w:multiLevelType w:val="hybridMultilevel"/>
     <w:tmpl w:val="C00E5EBE"/>
@@ -6486,7 +7895,7 @@
       </w:rPr>
     </w:lvl>
   </w:abstractNum>
-  <w:abstractNum w:abstractNumId="49" w15:restartNumberingAfterBreak="0">
+  <w:abstractNum w:abstractNumId="50" w15:restartNumberingAfterBreak="0">
     <w:nsid w:val="4F135EF3"/>
     <w:multiLevelType w:val="hybridMultilevel"/>
     <w:tmpl w:val="AEE073CE"/>
@@ -6572,7 +7981,7 @@
       </w:pPr>
     </w:lvl>
   </w:abstractNum>
-  <w:abstractNum w:abstractNumId="50" w15:restartNumberingAfterBreak="0">
+  <w:abstractNum w:abstractNumId="51" w15:restartNumberingAfterBreak="0">
     <w:nsid w:val="51802307"/>
     <w:multiLevelType w:val="hybridMultilevel"/>
     <w:tmpl w:val="FFFFFFFF"/>
@@ -6685,7 +8094,7 @@
       </w:rPr>
     </w:lvl>
   </w:abstractNum>
-  <w:abstractNum w:abstractNumId="51" w15:restartNumberingAfterBreak="0">
+  <w:abstractNum w:abstractNumId="52" w15:restartNumberingAfterBreak="0">
     <w:nsid w:val="51D05B8D"/>
     <w:multiLevelType w:val="multilevel"/>
     <w:tmpl w:val="035883EA"/>
@@ -6834,7 +8243,7 @@
       </w:rPr>
     </w:lvl>
   </w:abstractNum>
-  <w:abstractNum w:abstractNumId="52" w15:restartNumberingAfterBreak="0">
+  <w:abstractNum w:abstractNumId="53" w15:restartNumberingAfterBreak="0">
     <w:nsid w:val="51FC7655"/>
     <w:multiLevelType w:val="multilevel"/>
     <w:tmpl w:val="F21EFB58"/>
@@ -6983,7 +8392,7 @@
       </w:rPr>
     </w:lvl>
   </w:abstractNum>
-  <w:abstractNum w:abstractNumId="53" w15:restartNumberingAfterBreak="0">
+  <w:abstractNum w:abstractNumId="54" w15:restartNumberingAfterBreak="0">
     <w:nsid w:val="526F2B4D"/>
     <w:multiLevelType w:val="hybridMultilevel"/>
     <w:tmpl w:val="DA989ADE"/>
@@ -7096,7 +8505,7 @@
       </w:rPr>
     </w:lvl>
   </w:abstractNum>
-  <w:abstractNum w:abstractNumId="54" w15:restartNumberingAfterBreak="0">
+  <w:abstractNum w:abstractNumId="55" w15:restartNumberingAfterBreak="0">
     <w:nsid w:val="53034F7A"/>
     <w:multiLevelType w:val="multilevel"/>
     <w:tmpl w:val="7B90E3B4"/>
@@ -7185,7 +8594,7 @@
       </w:pPr>
     </w:lvl>
   </w:abstractNum>
-  <w:abstractNum w:abstractNumId="55" w15:restartNumberingAfterBreak="0">
+  <w:abstractNum w:abstractNumId="56" w15:restartNumberingAfterBreak="0">
     <w:nsid w:val="5370462A"/>
     <w:multiLevelType w:val="multilevel"/>
     <w:tmpl w:val="DBF000B0"/>
@@ -7298,7 +8707,120 @@
       </w:pPr>
     </w:lvl>
   </w:abstractNum>
-  <w:abstractNum w:abstractNumId="56" w15:restartNumberingAfterBreak="0">
+  <w:abstractNum w:abstractNumId="57" w15:restartNumberingAfterBreak="0">
+    <w:nsid w:val="53995C70"/>
+    <w:multiLevelType w:val="hybridMultilevel"/>
+    <w:tmpl w:val="DCE03EBE"/>
+    <w:lvl w:ilvl="0" w:tplc="240A0001">
+      <w:start w:val="1"/>
+      <w:numFmt w:val="bullet"/>
+      <w:lvlText w:val=""/>
+      <w:lvlJc w:val="left"/>
+      <w:pPr>
+        <w:ind w:left="720" w:hanging="360"/>
+      </w:pPr>
+      <w:rPr>
+        <w:rFonts w:ascii="Symbol" w:hAnsi="Symbol" w:hint="default"/>
+      </w:rPr>
+    </w:lvl>
+    <w:lvl w:ilvl="1" w:tplc="240A0003" w:tentative="1">
+      <w:start w:val="1"/>
+      <w:numFmt w:val="bullet"/>
+      <w:lvlText w:val="o"/>
+      <w:lvlJc w:val="left"/>
+      <w:pPr>
+        <w:ind w:left="1440" w:hanging="360"/>
+      </w:pPr>
+      <w:rPr>
+        <w:rFonts w:ascii="Courier New" w:hAnsi="Courier New" w:cs="Courier New" w:hint="default"/>
+      </w:rPr>
+    </w:lvl>
+    <w:lvl w:ilvl="2" w:tplc="240A0005" w:tentative="1">
+      <w:start w:val="1"/>
+      <w:numFmt w:val="bullet"/>
+      <w:lvlText w:val=""/>
+      <w:lvlJc w:val="left"/>
+      <w:pPr>
+        <w:ind w:left="2160" w:hanging="360"/>
+      </w:pPr>
+      <w:rPr>
+        <w:rFonts w:ascii="Wingdings" w:hAnsi="Wingdings" w:hint="default"/>
+      </w:rPr>
+    </w:lvl>
+    <w:lvl w:ilvl="3" w:tplc="240A0001" w:tentative="1">
+      <w:start w:val="1"/>
+      <w:numFmt w:val="bullet"/>
+      <w:lvlText w:val=""/>
+      <w:lvlJc w:val="left"/>
+      <w:pPr>
+        <w:ind w:left="2880" w:hanging="360"/>
+      </w:pPr>
+      <w:rPr>
+        <w:rFonts w:ascii="Symbol" w:hAnsi="Symbol" w:hint="default"/>
+      </w:rPr>
+    </w:lvl>
+    <w:lvl w:ilvl="4" w:tplc="240A0003" w:tentative="1">
+      <w:start w:val="1"/>
+      <w:numFmt w:val="bullet"/>
+      <w:lvlText w:val="o"/>
+      <w:lvlJc w:val="left"/>
+      <w:pPr>
+        <w:ind w:left="3600" w:hanging="360"/>
+      </w:pPr>
+      <w:rPr>
+        <w:rFonts w:ascii="Courier New" w:hAnsi="Courier New" w:cs="Courier New" w:hint="default"/>
+      </w:rPr>
+    </w:lvl>
+    <w:lvl w:ilvl="5" w:tplc="240A0005" w:tentative="1">
+      <w:start w:val="1"/>
+      <w:numFmt w:val="bullet"/>
+      <w:lvlText w:val=""/>
+      <w:lvlJc w:val="left"/>
+      <w:pPr>
+        <w:ind w:left="4320" w:hanging="360"/>
+      </w:pPr>
+      <w:rPr>
+        <w:rFonts w:ascii="Wingdings" w:hAnsi="Wingdings" w:hint="default"/>
+      </w:rPr>
+    </w:lvl>
+    <w:lvl w:ilvl="6" w:tplc="240A0001" w:tentative="1">
+      <w:start w:val="1"/>
+      <w:numFmt w:val="bullet"/>
+      <w:lvlText w:val=""/>
+      <w:lvlJc w:val="left"/>
+      <w:pPr>
+        <w:ind w:left="5040" w:hanging="360"/>
+      </w:pPr>
+      <w:rPr>
+        <w:rFonts w:ascii="Symbol" w:hAnsi="Symbol" w:hint="default"/>
+      </w:rPr>
+    </w:lvl>
+    <w:lvl w:ilvl="7" w:tplc="240A0003" w:tentative="1">
+      <w:start w:val="1"/>
+      <w:numFmt w:val="bullet"/>
+      <w:lvlText w:val="o"/>
+      <w:lvlJc w:val="left"/>
+      <w:pPr>
+        <w:ind w:left="5760" w:hanging="360"/>
+      </w:pPr>
+      <w:rPr>
+        <w:rFonts w:ascii="Courier New" w:hAnsi="Courier New" w:cs="Courier New" w:hint="default"/>
+      </w:rPr>
+    </w:lvl>
+    <w:lvl w:ilvl="8" w:tplc="240A0005" w:tentative="1">
+      <w:start w:val="1"/>
+      <w:numFmt w:val="bullet"/>
+      <w:lvlText w:val=""/>
+      <w:lvlJc w:val="left"/>
+      <w:pPr>
+        <w:ind w:left="6480" w:hanging="360"/>
+      </w:pPr>
+      <w:rPr>
+        <w:rFonts w:ascii="Wingdings" w:hAnsi="Wingdings" w:hint="default"/>
+      </w:rPr>
+    </w:lvl>
+  </w:abstractNum>
+  <w:abstractNum w:abstractNumId="58" w15:restartNumberingAfterBreak="0">
     <w:nsid w:val="53AC37CC"/>
     <w:multiLevelType w:val="multilevel"/>
     <w:tmpl w:val="84FAE2F6"/>
@@ -7447,7 +8969,7 @@
       </w:rPr>
     </w:lvl>
   </w:abstractNum>
-  <w:abstractNum w:abstractNumId="57" w15:restartNumberingAfterBreak="0">
+  <w:abstractNum w:abstractNumId="59" w15:restartNumberingAfterBreak="0">
     <w:nsid w:val="53C85E17"/>
     <w:multiLevelType w:val="multilevel"/>
     <w:tmpl w:val="7B90E3B4"/>
@@ -7536,7 +9058,7 @@
       </w:pPr>
     </w:lvl>
   </w:abstractNum>
-  <w:abstractNum w:abstractNumId="58" w15:restartNumberingAfterBreak="0">
+  <w:abstractNum w:abstractNumId="60" w15:restartNumberingAfterBreak="0">
     <w:nsid w:val="547E32E6"/>
     <w:multiLevelType w:val="multilevel"/>
     <w:tmpl w:val="C122C150"/>
@@ -7622,7 +9144,7 @@
       </w:pPr>
     </w:lvl>
   </w:abstractNum>
-  <w:abstractNum w:abstractNumId="59" w15:restartNumberingAfterBreak="0">
+  <w:abstractNum w:abstractNumId="61" w15:restartNumberingAfterBreak="0">
     <w:nsid w:val="566D4D89"/>
     <w:multiLevelType w:val="multilevel"/>
     <w:tmpl w:val="6D083900"/>
@@ -7771,7 +9293,7 @@
       </w:rPr>
     </w:lvl>
   </w:abstractNum>
-  <w:abstractNum w:abstractNumId="60" w15:restartNumberingAfterBreak="0">
+  <w:abstractNum w:abstractNumId="62" w15:restartNumberingAfterBreak="0">
     <w:nsid w:val="5683296A"/>
     <w:multiLevelType w:val="hybridMultilevel"/>
     <w:tmpl w:val="1A4632A2"/>
@@ -7860,7 +9382,7 @@
       </w:pPr>
     </w:lvl>
   </w:abstractNum>
-  <w:abstractNum w:abstractNumId="61" w15:restartNumberingAfterBreak="0">
+  <w:abstractNum w:abstractNumId="63" w15:restartNumberingAfterBreak="0">
     <w:nsid w:val="58AFCAF7"/>
     <w:multiLevelType w:val="hybridMultilevel"/>
     <w:tmpl w:val="FFFFFFFF"/>
@@ -7973,7 +9495,7 @@
       </w:rPr>
     </w:lvl>
   </w:abstractNum>
-  <w:abstractNum w:abstractNumId="62" w15:restartNumberingAfterBreak="0">
+  <w:abstractNum w:abstractNumId="64" w15:restartNumberingAfterBreak="0">
     <w:nsid w:val="596D7A7A"/>
     <w:multiLevelType w:val="multilevel"/>
     <w:tmpl w:val="C122C150"/>
@@ -8059,7 +9581,7 @@
       </w:pPr>
     </w:lvl>
   </w:abstractNum>
-  <w:abstractNum w:abstractNumId="63" w15:restartNumberingAfterBreak="0">
+  <w:abstractNum w:abstractNumId="65" w15:restartNumberingAfterBreak="0">
     <w:nsid w:val="5B897217"/>
     <w:multiLevelType w:val="multilevel"/>
     <w:tmpl w:val="C122C150"/>
@@ -8145,7 +9667,93 @@
       </w:pPr>
     </w:lvl>
   </w:abstractNum>
-  <w:abstractNum w:abstractNumId="64" w15:restartNumberingAfterBreak="0">
+  <w:abstractNum w:abstractNumId="66" w15:restartNumberingAfterBreak="0">
+    <w:nsid w:val="5CCA7C8C"/>
+    <w:multiLevelType w:val="multilevel"/>
+    <w:tmpl w:val="240A001F"/>
+    <w:lvl w:ilvl="0">
+      <w:start w:val="1"/>
+      <w:numFmt w:val="decimal"/>
+      <w:lvlText w:val="%1."/>
+      <w:lvlJc w:val="left"/>
+      <w:pPr>
+        <w:ind w:left="360" w:hanging="360"/>
+      </w:pPr>
+    </w:lvl>
+    <w:lvl w:ilvl="1">
+      <w:start w:val="1"/>
+      <w:numFmt w:val="decimal"/>
+      <w:lvlText w:val="%1.%2."/>
+      <w:lvlJc w:val="left"/>
+      <w:pPr>
+        <w:ind w:left="792" w:hanging="432"/>
+      </w:pPr>
+    </w:lvl>
+    <w:lvl w:ilvl="2">
+      <w:start w:val="1"/>
+      <w:numFmt w:val="decimal"/>
+      <w:lvlText w:val="%1.%2.%3."/>
+      <w:lvlJc w:val="left"/>
+      <w:pPr>
+        <w:ind w:left="1224" w:hanging="504"/>
+      </w:pPr>
+    </w:lvl>
+    <w:lvl w:ilvl="3">
+      <w:start w:val="1"/>
+      <w:numFmt w:val="decimal"/>
+      <w:lvlText w:val="%1.%2.%3.%4."/>
+      <w:lvlJc w:val="left"/>
+      <w:pPr>
+        <w:ind w:left="1728" w:hanging="648"/>
+      </w:pPr>
+    </w:lvl>
+    <w:lvl w:ilvl="4">
+      <w:start w:val="1"/>
+      <w:numFmt w:val="decimal"/>
+      <w:lvlText w:val="%1.%2.%3.%4.%5."/>
+      <w:lvlJc w:val="left"/>
+      <w:pPr>
+        <w:ind w:left="2232" w:hanging="792"/>
+      </w:pPr>
+    </w:lvl>
+    <w:lvl w:ilvl="5">
+      <w:start w:val="1"/>
+      <w:numFmt w:val="decimal"/>
+      <w:lvlText w:val="%1.%2.%3.%4.%5.%6."/>
+      <w:lvlJc w:val="left"/>
+      <w:pPr>
+        <w:ind w:left="2736" w:hanging="936"/>
+      </w:pPr>
+    </w:lvl>
+    <w:lvl w:ilvl="6">
+      <w:start w:val="1"/>
+      <w:numFmt w:val="decimal"/>
+      <w:lvlText w:val="%1.%2.%3.%4.%5.%6.%7."/>
+      <w:lvlJc w:val="left"/>
+      <w:pPr>
+        <w:ind w:left="3240" w:hanging="1080"/>
+      </w:pPr>
+    </w:lvl>
+    <w:lvl w:ilvl="7">
+      <w:start w:val="1"/>
+      <w:numFmt w:val="decimal"/>
+      <w:lvlText w:val="%1.%2.%3.%4.%5.%6.%7.%8."/>
+      <w:lvlJc w:val="left"/>
+      <w:pPr>
+        <w:ind w:left="3744" w:hanging="1224"/>
+      </w:pPr>
+    </w:lvl>
+    <w:lvl w:ilvl="8">
+      <w:start w:val="1"/>
+      <w:numFmt w:val="decimal"/>
+      <w:lvlText w:val="%1.%2.%3.%4.%5.%6.%7.%8.%9."/>
+      <w:lvlJc w:val="left"/>
+      <w:pPr>
+        <w:ind w:left="4320" w:hanging="1440"/>
+      </w:pPr>
+    </w:lvl>
+  </w:abstractNum>
+  <w:abstractNum w:abstractNumId="67" w15:restartNumberingAfterBreak="0">
     <w:nsid w:val="5D473B3E"/>
     <w:multiLevelType w:val="hybridMultilevel"/>
     <w:tmpl w:val="CE341808"/>
@@ -8258,7 +9866,7 @@
       </w:rPr>
     </w:lvl>
   </w:abstractNum>
-  <w:abstractNum w:abstractNumId="65" w15:restartNumberingAfterBreak="0">
+  <w:abstractNum w:abstractNumId="68" w15:restartNumberingAfterBreak="0">
     <w:nsid w:val="5F242DA1"/>
     <w:multiLevelType w:val="multilevel"/>
     <w:tmpl w:val="81309ECE"/>
@@ -8407,7 +10015,7 @@
       </w:rPr>
     </w:lvl>
   </w:abstractNum>
-  <w:abstractNum w:abstractNumId="66" w15:restartNumberingAfterBreak="0">
+  <w:abstractNum w:abstractNumId="69" w15:restartNumberingAfterBreak="0">
     <w:nsid w:val="614145B4"/>
     <w:multiLevelType w:val="hybridMultilevel"/>
     <w:tmpl w:val="5ACE0C50"/>
@@ -8520,7 +10128,7 @@
       </w:rPr>
     </w:lvl>
   </w:abstractNum>
-  <w:abstractNum w:abstractNumId="67" w15:restartNumberingAfterBreak="0">
+  <w:abstractNum w:abstractNumId="70" w15:restartNumberingAfterBreak="0">
     <w:nsid w:val="61E31948"/>
     <w:multiLevelType w:val="multilevel"/>
     <w:tmpl w:val="C122C150"/>
@@ -8606,7 +10214,7 @@
       </w:pPr>
     </w:lvl>
   </w:abstractNum>
-  <w:abstractNum w:abstractNumId="68" w15:restartNumberingAfterBreak="0">
+  <w:abstractNum w:abstractNumId="71" w15:restartNumberingAfterBreak="0">
     <w:nsid w:val="62811EF8"/>
     <w:multiLevelType w:val="hybridMultilevel"/>
     <w:tmpl w:val="FFFFFFFF"/>
@@ -8719,7 +10327,7 @@
       </w:rPr>
     </w:lvl>
   </w:abstractNum>
-  <w:abstractNum w:abstractNumId="69" w15:restartNumberingAfterBreak="0">
+  <w:abstractNum w:abstractNumId="72" w15:restartNumberingAfterBreak="0">
     <w:nsid w:val="62A93B3F"/>
     <w:multiLevelType w:val="hybridMultilevel"/>
     <w:tmpl w:val="989AC90E"/>
@@ -8832,7 +10440,7 @@
       </w:rPr>
     </w:lvl>
   </w:abstractNum>
-  <w:abstractNum w:abstractNumId="70" w15:restartNumberingAfterBreak="0">
+  <w:abstractNum w:abstractNumId="73" w15:restartNumberingAfterBreak="0">
     <w:nsid w:val="64F3103B"/>
     <w:multiLevelType w:val="multilevel"/>
     <w:tmpl w:val="A6AA49DC"/>
@@ -8945,10 +10553,10 @@
       </w:pPr>
     </w:lvl>
   </w:abstractNum>
-  <w:abstractNum w:abstractNumId="71" w15:restartNumberingAfterBreak="0">
+  <w:abstractNum w:abstractNumId="74" w15:restartNumberingAfterBreak="0">
     <w:nsid w:val="66017783"/>
     <w:multiLevelType w:val="multilevel"/>
-    <w:tmpl w:val="53BA80AA"/>
+    <w:tmpl w:val="FFAC33C8"/>
     <w:lvl w:ilvl="0">
       <w:start w:val="1"/>
       <w:numFmt w:val="bullet"/>
@@ -8976,6 +10584,10 @@
         </w:tabs>
         <w:ind w:left="1440" w:hanging="360"/>
       </w:pPr>
+      <w:rPr>
+        <w:b/>
+        <w:bCs/>
+      </w:rPr>
     </w:lvl>
     <w:lvl w:ilvl="2" w:tentative="1">
       <w:start w:val="1"/>
@@ -9090,7 +10702,7 @@
       </w:rPr>
     </w:lvl>
   </w:abstractNum>
-  <w:abstractNum w:abstractNumId="72" w15:restartNumberingAfterBreak="0">
+  <w:abstractNum w:abstractNumId="75" w15:restartNumberingAfterBreak="0">
     <w:nsid w:val="677A739A"/>
     <w:multiLevelType w:val="hybridMultilevel"/>
     <w:tmpl w:val="67FCCA72"/>
@@ -9203,7 +10815,7 @@
       </w:rPr>
     </w:lvl>
   </w:abstractNum>
-  <w:abstractNum w:abstractNumId="73" w15:restartNumberingAfterBreak="0">
+  <w:abstractNum w:abstractNumId="76" w15:restartNumberingAfterBreak="0">
     <w:nsid w:val="6A1E4254"/>
     <w:multiLevelType w:val="hybridMultilevel"/>
     <w:tmpl w:val="6FA457BC"/>
@@ -9316,7 +10928,7 @@
       </w:rPr>
     </w:lvl>
   </w:abstractNum>
-  <w:abstractNum w:abstractNumId="74" w15:restartNumberingAfterBreak="0">
+  <w:abstractNum w:abstractNumId="77" w15:restartNumberingAfterBreak="0">
     <w:nsid w:val="6B783225"/>
     <w:multiLevelType w:val="hybridMultilevel"/>
     <w:tmpl w:val="B3CE99C6"/>
@@ -9429,7 +11041,7 @@
       </w:rPr>
     </w:lvl>
   </w:abstractNum>
-  <w:abstractNum w:abstractNumId="75" w15:restartNumberingAfterBreak="0">
+  <w:abstractNum w:abstractNumId="78" w15:restartNumberingAfterBreak="0">
     <w:nsid w:val="6CBA5EF5"/>
     <w:multiLevelType w:val="hybridMultilevel"/>
     <w:tmpl w:val="F52A0FA0"/>
@@ -9518,7 +11130,7 @@
       </w:pPr>
     </w:lvl>
   </w:abstractNum>
-  <w:abstractNum w:abstractNumId="76" w15:restartNumberingAfterBreak="0">
+  <w:abstractNum w:abstractNumId="79" w15:restartNumberingAfterBreak="0">
     <w:nsid w:val="6DB9FEDF"/>
     <w:multiLevelType w:val="hybridMultilevel"/>
     <w:tmpl w:val="FFFFFFFF"/>
@@ -9631,7 +11243,7 @@
       </w:rPr>
     </w:lvl>
   </w:abstractNum>
-  <w:abstractNum w:abstractNumId="77" w15:restartNumberingAfterBreak="0">
+  <w:abstractNum w:abstractNumId="80" w15:restartNumberingAfterBreak="0">
     <w:nsid w:val="6E0F7677"/>
     <w:multiLevelType w:val="multilevel"/>
     <w:tmpl w:val="2968D6F4"/>
@@ -9780,7 +11392,7 @@
       </w:rPr>
     </w:lvl>
   </w:abstractNum>
-  <w:abstractNum w:abstractNumId="78" w15:restartNumberingAfterBreak="0">
+  <w:abstractNum w:abstractNumId="81" w15:restartNumberingAfterBreak="0">
     <w:nsid w:val="6E987F0B"/>
     <w:multiLevelType w:val="hybridMultilevel"/>
     <w:tmpl w:val="37C27CD6"/>
@@ -9892,7 +11504,7 @@
       </w:rPr>
     </w:lvl>
   </w:abstractNum>
-  <w:abstractNum w:abstractNumId="79" w15:restartNumberingAfterBreak="0">
+  <w:abstractNum w:abstractNumId="82" w15:restartNumberingAfterBreak="0">
     <w:nsid w:val="6FDB77AA"/>
     <w:multiLevelType w:val="hybridMultilevel"/>
     <w:tmpl w:val="1C507196"/>
@@ -10005,7 +11617,7 @@
       </w:rPr>
     </w:lvl>
   </w:abstractNum>
-  <w:abstractNum w:abstractNumId="80" w15:restartNumberingAfterBreak="0">
+  <w:abstractNum w:abstractNumId="83" w15:restartNumberingAfterBreak="0">
     <w:nsid w:val="708B3EB2"/>
     <w:multiLevelType w:val="hybridMultilevel"/>
     <w:tmpl w:val="FFFFFFFF"/>
@@ -10118,7 +11730,7 @@
       </w:rPr>
     </w:lvl>
   </w:abstractNum>
-  <w:abstractNum w:abstractNumId="81" w15:restartNumberingAfterBreak="0">
+  <w:abstractNum w:abstractNumId="84" w15:restartNumberingAfterBreak="0">
     <w:nsid w:val="712A3B68"/>
     <w:multiLevelType w:val="multilevel"/>
     <w:tmpl w:val="461CFF3A"/>
@@ -10208,7 +11820,7 @@
       </w:pPr>
     </w:lvl>
   </w:abstractNum>
-  <w:abstractNum w:abstractNumId="82" w15:restartNumberingAfterBreak="0">
+  <w:abstractNum w:abstractNumId="85" w15:restartNumberingAfterBreak="0">
     <w:nsid w:val="733A416A"/>
     <w:multiLevelType w:val="hybridMultilevel"/>
     <w:tmpl w:val="857095A2"/>
@@ -10321,7 +11933,7 @@
       </w:rPr>
     </w:lvl>
   </w:abstractNum>
-  <w:abstractNum w:abstractNumId="83" w15:restartNumberingAfterBreak="0">
+  <w:abstractNum w:abstractNumId="86" w15:restartNumberingAfterBreak="0">
     <w:nsid w:val="740076D7"/>
     <w:multiLevelType w:val="hybridMultilevel"/>
     <w:tmpl w:val="BC90919A"/>
@@ -10434,7 +12046,7 @@
       </w:rPr>
     </w:lvl>
   </w:abstractNum>
-  <w:abstractNum w:abstractNumId="84" w15:restartNumberingAfterBreak="0">
+  <w:abstractNum w:abstractNumId="87" w15:restartNumberingAfterBreak="0">
     <w:nsid w:val="74547B12"/>
     <w:multiLevelType w:val="multilevel"/>
     <w:tmpl w:val="240A001F"/>
@@ -10520,7 +12132,7 @@
       </w:pPr>
     </w:lvl>
   </w:abstractNum>
-  <w:abstractNum w:abstractNumId="85" w15:restartNumberingAfterBreak="0">
+  <w:abstractNum w:abstractNumId="88" w15:restartNumberingAfterBreak="0">
     <w:nsid w:val="775A1B7E"/>
     <w:multiLevelType w:val="multilevel"/>
     <w:tmpl w:val="DA00C69C"/>
@@ -10633,7 +12245,7 @@
       </w:pPr>
     </w:lvl>
   </w:abstractNum>
-  <w:abstractNum w:abstractNumId="86" w15:restartNumberingAfterBreak="0">
+  <w:abstractNum w:abstractNumId="89" w15:restartNumberingAfterBreak="0">
     <w:nsid w:val="782D9D15"/>
     <w:multiLevelType w:val="hybridMultilevel"/>
     <w:tmpl w:val="FFFFFFFF"/>
@@ -10746,10 +12358,10 @@
       </w:rPr>
     </w:lvl>
   </w:abstractNum>
-  <w:abstractNum w:abstractNumId="87" w15:restartNumberingAfterBreak="0">
+  <w:abstractNum w:abstractNumId="90" w15:restartNumberingAfterBreak="0">
     <w:nsid w:val="790D3E2B"/>
     <w:multiLevelType w:val="multilevel"/>
-    <w:tmpl w:val="02246D40"/>
+    <w:tmpl w:val="770C69EC"/>
     <w:lvl w:ilvl="0">
       <w:start w:val="1"/>
       <w:numFmt w:val="bullet"/>
@@ -10774,6 +12386,10 @@
       <w:pPr>
         <w:ind w:left="1440" w:hanging="360"/>
       </w:pPr>
+      <w:rPr>
+        <w:b/>
+        <w:bCs/>
+      </w:rPr>
     </w:lvl>
     <w:lvl w:ilvl="2" w:tentative="1">
       <w:start w:val="1"/>
@@ -10888,7 +12504,7 @@
       </w:rPr>
     </w:lvl>
   </w:abstractNum>
-  <w:abstractNum w:abstractNumId="88" w15:restartNumberingAfterBreak="0">
+  <w:abstractNum w:abstractNumId="91" w15:restartNumberingAfterBreak="0">
     <w:nsid w:val="799633A9"/>
     <w:multiLevelType w:val="multilevel"/>
     <w:tmpl w:val="01161612"/>
@@ -11006,7 +12622,7 @@
       </w:rPr>
     </w:lvl>
   </w:abstractNum>
-  <w:abstractNum w:abstractNumId="89" w15:restartNumberingAfterBreak="0">
+  <w:abstractNum w:abstractNumId="92" w15:restartNumberingAfterBreak="0">
     <w:nsid w:val="79D77416"/>
     <w:multiLevelType w:val="multilevel"/>
     <w:tmpl w:val="83781DC8"/>
@@ -11156,31 +12772,31 @@
     </w:lvl>
   </w:abstractNum>
   <w:num w:numId="1" w16cid:durableId="1175414095">
-    <w:abstractNumId w:val="61"/>
+    <w:abstractNumId w:val="63"/>
   </w:num>
   <w:num w:numId="2" w16cid:durableId="653922691">
-    <w:abstractNumId w:val="88"/>
+    <w:abstractNumId w:val="91"/>
   </w:num>
   <w:num w:numId="3" w16cid:durableId="1189875204">
-    <w:abstractNumId w:val="63"/>
+    <w:abstractNumId w:val="65"/>
   </w:num>
   <w:num w:numId="4" w16cid:durableId="423307578">
-    <w:abstractNumId w:val="46"/>
+    <w:abstractNumId w:val="47"/>
   </w:num>
   <w:num w:numId="5" w16cid:durableId="842820504">
     <w:abstractNumId w:val="2"/>
   </w:num>
   <w:num w:numId="6" w16cid:durableId="512375329">
-    <w:abstractNumId w:val="53"/>
+    <w:abstractNumId w:val="54"/>
   </w:num>
   <w:num w:numId="7" w16cid:durableId="1764759100">
-    <w:abstractNumId w:val="30"/>
+    <w:abstractNumId w:val="31"/>
   </w:num>
   <w:num w:numId="8" w16cid:durableId="1724399827">
-    <w:abstractNumId w:val="26"/>
+    <w:abstractNumId w:val="27"/>
   </w:num>
   <w:num w:numId="9" w16cid:durableId="1559364341">
-    <w:abstractNumId w:val="26"/>
+    <w:abstractNumId w:val="27"/>
     <w:lvlOverride w:ilvl="0">
       <w:startOverride w:val="1"/>
     </w:lvlOverride>
@@ -11210,217 +12826,217 @@
     </w:lvlOverride>
   </w:num>
   <w:num w:numId="10" w16cid:durableId="1162962702">
-    <w:abstractNumId w:val="43"/>
+    <w:abstractNumId w:val="44"/>
   </w:num>
   <w:num w:numId="11" w16cid:durableId="640037527">
     <w:abstractNumId w:val="4"/>
   </w:num>
   <w:num w:numId="12" w16cid:durableId="1771732560">
-    <w:abstractNumId w:val="21"/>
+    <w:abstractNumId w:val="22"/>
   </w:num>
   <w:num w:numId="13" w16cid:durableId="466092355">
-    <w:abstractNumId w:val="14"/>
+    <w:abstractNumId w:val="15"/>
   </w:num>
   <w:num w:numId="14" w16cid:durableId="1185443669">
-    <w:abstractNumId w:val="58"/>
+    <w:abstractNumId w:val="60"/>
   </w:num>
   <w:num w:numId="15" w16cid:durableId="1907377996">
-    <w:abstractNumId w:val="81"/>
+    <w:abstractNumId w:val="84"/>
   </w:num>
   <w:num w:numId="16" w16cid:durableId="230504133">
-    <w:abstractNumId w:val="67"/>
+    <w:abstractNumId w:val="70"/>
   </w:num>
   <w:num w:numId="17" w16cid:durableId="1820997656">
+    <w:abstractNumId w:val="41"/>
+  </w:num>
+  <w:num w:numId="18" w16cid:durableId="633371053">
     <w:abstractNumId w:val="40"/>
   </w:num>
-  <w:num w:numId="18" w16cid:durableId="633371053">
-    <w:abstractNumId w:val="39"/>
-  </w:num>
   <w:num w:numId="19" w16cid:durableId="1709121">
-    <w:abstractNumId w:val="37"/>
+    <w:abstractNumId w:val="38"/>
   </w:num>
   <w:num w:numId="20" w16cid:durableId="1261453844">
-    <w:abstractNumId w:val="31"/>
+    <w:abstractNumId w:val="32"/>
   </w:num>
   <w:num w:numId="21" w16cid:durableId="2107338340">
-    <w:abstractNumId w:val="62"/>
+    <w:abstractNumId w:val="64"/>
   </w:num>
   <w:num w:numId="22" w16cid:durableId="1015108612">
-    <w:abstractNumId w:val="76"/>
+    <w:abstractNumId w:val="79"/>
   </w:num>
   <w:num w:numId="23" w16cid:durableId="1290480399">
-    <w:abstractNumId w:val="68"/>
+    <w:abstractNumId w:val="71"/>
   </w:num>
   <w:num w:numId="24" w16cid:durableId="2124182445">
-    <w:abstractNumId w:val="86"/>
+    <w:abstractNumId w:val="89"/>
   </w:num>
   <w:num w:numId="25" w16cid:durableId="235748631">
     <w:abstractNumId w:val="9"/>
   </w:num>
   <w:num w:numId="26" w16cid:durableId="839778397">
-    <w:abstractNumId w:val="80"/>
+    <w:abstractNumId w:val="83"/>
   </w:num>
   <w:num w:numId="27" w16cid:durableId="91824466">
-    <w:abstractNumId w:val="50"/>
+    <w:abstractNumId w:val="51"/>
   </w:num>
   <w:num w:numId="28" w16cid:durableId="369457485">
-    <w:abstractNumId w:val="24"/>
+    <w:abstractNumId w:val="25"/>
   </w:num>
   <w:num w:numId="29" w16cid:durableId="55982820">
-    <w:abstractNumId w:val="78"/>
+    <w:abstractNumId w:val="81"/>
   </w:num>
   <w:num w:numId="30" w16cid:durableId="473565951">
     <w:abstractNumId w:val="6"/>
   </w:num>
   <w:num w:numId="31" w16cid:durableId="1164396671">
-    <w:abstractNumId w:val="74"/>
+    <w:abstractNumId w:val="77"/>
   </w:num>
   <w:num w:numId="32" w16cid:durableId="1836262085">
+    <w:abstractNumId w:val="14"/>
+  </w:num>
+  <w:num w:numId="33" w16cid:durableId="524247147">
+    <w:abstractNumId w:val="42"/>
+  </w:num>
+  <w:num w:numId="34" w16cid:durableId="601768144">
     <w:abstractNumId w:val="13"/>
   </w:num>
-  <w:num w:numId="33" w16cid:durableId="524247147">
-    <w:abstractNumId w:val="41"/>
-  </w:num>
-  <w:num w:numId="34" w16cid:durableId="601768144">
-    <w:abstractNumId w:val="12"/>
-  </w:num>
   <w:num w:numId="35" w16cid:durableId="742336528">
-    <w:abstractNumId w:val="33"/>
+    <w:abstractNumId w:val="34"/>
   </w:num>
   <w:num w:numId="36" w16cid:durableId="1633247095">
-    <w:abstractNumId w:val="20"/>
+    <w:abstractNumId w:val="21"/>
   </w:num>
   <w:num w:numId="37" w16cid:durableId="1369336592">
-    <w:abstractNumId w:val="18"/>
+    <w:abstractNumId w:val="19"/>
   </w:num>
   <w:num w:numId="38" w16cid:durableId="2132434279">
     <w:abstractNumId w:val="1"/>
   </w:num>
   <w:num w:numId="39" w16cid:durableId="346057966">
-    <w:abstractNumId w:val="52"/>
+    <w:abstractNumId w:val="53"/>
   </w:num>
   <w:num w:numId="40" w16cid:durableId="17004356">
-    <w:abstractNumId w:val="59"/>
+    <w:abstractNumId w:val="61"/>
   </w:num>
   <w:num w:numId="41" w16cid:durableId="1318539024">
-    <w:abstractNumId w:val="29"/>
+    <w:abstractNumId w:val="30"/>
   </w:num>
   <w:num w:numId="42" w16cid:durableId="1872377114">
-    <w:abstractNumId w:val="65"/>
+    <w:abstractNumId w:val="68"/>
   </w:num>
   <w:num w:numId="43" w16cid:durableId="2030830389">
     <w:abstractNumId w:val="8"/>
   </w:num>
   <w:num w:numId="44" w16cid:durableId="834880664">
+    <w:abstractNumId w:val="50"/>
+  </w:num>
+  <w:num w:numId="45" w16cid:durableId="1049573046">
+    <w:abstractNumId w:val="29"/>
+  </w:num>
+  <w:num w:numId="46" w16cid:durableId="874737433">
+    <w:abstractNumId w:val="86"/>
+  </w:num>
+  <w:num w:numId="47" w16cid:durableId="398599028">
+    <w:abstractNumId w:val="39"/>
+  </w:num>
+  <w:num w:numId="48" w16cid:durableId="1242255183">
+    <w:abstractNumId w:val="72"/>
+  </w:num>
+  <w:num w:numId="49" w16cid:durableId="1351833905">
+    <w:abstractNumId w:val="76"/>
+  </w:num>
+  <w:num w:numId="50" w16cid:durableId="436215254">
+    <w:abstractNumId w:val="48"/>
+  </w:num>
+  <w:num w:numId="51" w16cid:durableId="692847204">
+    <w:abstractNumId w:val="82"/>
+  </w:num>
+  <w:num w:numId="52" w16cid:durableId="389960987">
+    <w:abstractNumId w:val="36"/>
+  </w:num>
+  <w:num w:numId="53" w16cid:durableId="2015105685">
+    <w:abstractNumId w:val="18"/>
+  </w:num>
+  <w:num w:numId="54" w16cid:durableId="1639989746">
+    <w:abstractNumId w:val="33"/>
+  </w:num>
+  <w:num w:numId="55" w16cid:durableId="599334721">
+    <w:abstractNumId w:val="52"/>
+  </w:num>
+  <w:num w:numId="56" w16cid:durableId="1825196701">
+    <w:abstractNumId w:val="43"/>
+  </w:num>
+  <w:num w:numId="57" w16cid:durableId="520975216">
+    <w:abstractNumId w:val="24"/>
+  </w:num>
+  <w:num w:numId="58" w16cid:durableId="1667857236">
+    <w:abstractNumId w:val="56"/>
+  </w:num>
+  <w:num w:numId="59" w16cid:durableId="1355038912">
     <w:abstractNumId w:val="49"/>
   </w:num>
-  <w:num w:numId="45" w16cid:durableId="1049573046">
-    <w:abstractNumId w:val="28"/>
-  </w:num>
-  <w:num w:numId="46" w16cid:durableId="874737433">
-    <w:abstractNumId w:val="83"/>
-  </w:num>
-  <w:num w:numId="47" w16cid:durableId="398599028">
-    <w:abstractNumId w:val="38"/>
-  </w:num>
-  <w:num w:numId="48" w16cid:durableId="1242255183">
-    <w:abstractNumId w:val="69"/>
-  </w:num>
-  <w:num w:numId="49" w16cid:durableId="1351833905">
-    <w:abstractNumId w:val="73"/>
-  </w:num>
-  <w:num w:numId="50" w16cid:durableId="436215254">
-    <w:abstractNumId w:val="47"/>
-  </w:num>
-  <w:num w:numId="51" w16cid:durableId="692847204">
-    <w:abstractNumId w:val="79"/>
-  </w:num>
-  <w:num w:numId="52" w16cid:durableId="389960987">
-    <w:abstractNumId w:val="35"/>
-  </w:num>
-  <w:num w:numId="53" w16cid:durableId="2015105685">
-    <w:abstractNumId w:val="17"/>
-  </w:num>
-  <w:num w:numId="54" w16cid:durableId="1639989746">
-    <w:abstractNumId w:val="32"/>
-  </w:num>
-  <w:num w:numId="55" w16cid:durableId="599334721">
-    <w:abstractNumId w:val="51"/>
-  </w:num>
-  <w:num w:numId="56" w16cid:durableId="1825196701">
-    <w:abstractNumId w:val="42"/>
-  </w:num>
-  <w:num w:numId="57" w16cid:durableId="520975216">
-    <w:abstractNumId w:val="23"/>
-  </w:num>
-  <w:num w:numId="58" w16cid:durableId="1667857236">
-    <w:abstractNumId w:val="55"/>
-  </w:num>
-  <w:num w:numId="59" w16cid:durableId="1355038912">
-    <w:abstractNumId w:val="48"/>
-  </w:num>
   <w:num w:numId="60" w16cid:durableId="1471364948">
-    <w:abstractNumId w:val="57"/>
+    <w:abstractNumId w:val="59"/>
   </w:num>
   <w:num w:numId="61" w16cid:durableId="292946618">
-    <w:abstractNumId w:val="54"/>
+    <w:abstractNumId w:val="55"/>
   </w:num>
   <w:num w:numId="62" w16cid:durableId="1301225360">
     <w:abstractNumId w:val="3"/>
   </w:num>
   <w:num w:numId="63" w16cid:durableId="883830230">
-    <w:abstractNumId w:val="85"/>
+    <w:abstractNumId w:val="88"/>
   </w:num>
   <w:num w:numId="64" w16cid:durableId="1613324933">
-    <w:abstractNumId w:val="36"/>
+    <w:abstractNumId w:val="37"/>
   </w:num>
   <w:num w:numId="65" w16cid:durableId="1923101522">
-    <w:abstractNumId w:val="44"/>
+    <w:abstractNumId w:val="45"/>
   </w:num>
   <w:num w:numId="66" w16cid:durableId="318266152">
-    <w:abstractNumId w:val="66"/>
+    <w:abstractNumId w:val="69"/>
   </w:num>
   <w:num w:numId="67" w16cid:durableId="1790931826">
-    <w:abstractNumId w:val="22"/>
+    <w:abstractNumId w:val="23"/>
   </w:num>
   <w:num w:numId="68" w16cid:durableId="1260405771">
-    <w:abstractNumId w:val="16"/>
+    <w:abstractNumId w:val="17"/>
   </w:num>
   <w:num w:numId="69" w16cid:durableId="1154224861">
-    <w:abstractNumId w:val="45"/>
+    <w:abstractNumId w:val="46"/>
   </w:num>
   <w:num w:numId="70" w16cid:durableId="2010055368">
-    <w:abstractNumId w:val="64"/>
+    <w:abstractNumId w:val="67"/>
   </w:num>
   <w:num w:numId="71" w16cid:durableId="1851094441">
-    <w:abstractNumId w:val="15"/>
+    <w:abstractNumId w:val="16"/>
   </w:num>
   <w:num w:numId="72" w16cid:durableId="575165906">
     <w:abstractNumId w:val="11"/>
   </w:num>
   <w:num w:numId="73" w16cid:durableId="1535734328">
-    <w:abstractNumId w:val="56"/>
+    <w:abstractNumId w:val="58"/>
   </w:num>
   <w:num w:numId="74" w16cid:durableId="1201013168">
-    <w:abstractNumId w:val="72"/>
+    <w:abstractNumId w:val="75"/>
   </w:num>
   <w:num w:numId="75" w16cid:durableId="1216698864">
-    <w:abstractNumId w:val="60"/>
+    <w:abstractNumId w:val="62"/>
   </w:num>
   <w:num w:numId="76" w16cid:durableId="1701470756">
-    <w:abstractNumId w:val="70"/>
+    <w:abstractNumId w:val="73"/>
   </w:num>
   <w:num w:numId="77" w16cid:durableId="1322345968">
-    <w:abstractNumId w:val="75"/>
+    <w:abstractNumId w:val="78"/>
   </w:num>
   <w:num w:numId="78" w16cid:durableId="687369318">
-    <w:abstractNumId w:val="25"/>
+    <w:abstractNumId w:val="26"/>
   </w:num>
   <w:num w:numId="79" w16cid:durableId="1573082934">
-    <w:abstractNumId w:val="27"/>
+    <w:abstractNumId w:val="28"/>
   </w:num>
   <w:num w:numId="80" w16cid:durableId="1773470744">
-    <w:abstractNumId w:val="34"/>
+    <w:abstractNumId w:val="35"/>
   </w:num>
   <w:num w:numId="81" w16cid:durableId="1451318791">
     <w:abstractNumId w:val="5"/>
@@ -11449,10 +13065,10 @@
     </w:lvlOverride>
   </w:num>
   <w:num w:numId="84" w16cid:durableId="1020398116">
-    <w:abstractNumId w:val="71"/>
+    <w:abstractNumId w:val="74"/>
   </w:num>
   <w:num w:numId="85" w16cid:durableId="400951442">
-    <w:abstractNumId w:val="71"/>
+    <w:abstractNumId w:val="74"/>
     <w:lvlOverride w:ilvl="1">
       <w:lvl w:ilvl="1">
         <w:numFmt w:val="bullet"/>
@@ -11472,10 +13088,10 @@
     </w:lvlOverride>
   </w:num>
   <w:num w:numId="86" w16cid:durableId="186916479">
-    <w:abstractNumId w:val="87"/>
+    <w:abstractNumId w:val="90"/>
   </w:num>
   <w:num w:numId="87" w16cid:durableId="1275478759">
-    <w:abstractNumId w:val="87"/>
+    <w:abstractNumId w:val="90"/>
     <w:lvlOverride w:ilvl="0">
       <w:lvl w:ilvl="0">
         <w:start w:val="1"/>
@@ -11639,10 +13255,10 @@
     </w:lvlOverride>
   </w:num>
   <w:num w:numId="88" w16cid:durableId="62412871">
-    <w:abstractNumId w:val="89"/>
+    <w:abstractNumId w:val="92"/>
   </w:num>
   <w:num w:numId="89" w16cid:durableId="1765491012">
-    <w:abstractNumId w:val="77"/>
+    <w:abstractNumId w:val="80"/>
   </w:num>
   <w:num w:numId="90" w16cid:durableId="676729930">
     <w:abstractNumId w:val="10"/>
@@ -11651,13 +13267,22 @@
     <w:abstractNumId w:val="0"/>
   </w:num>
   <w:num w:numId="92" w16cid:durableId="1775634187">
-    <w:abstractNumId w:val="82"/>
+    <w:abstractNumId w:val="85"/>
   </w:num>
   <w:num w:numId="93" w16cid:durableId="1600137538">
-    <w:abstractNumId w:val="84"/>
+    <w:abstractNumId w:val="87"/>
   </w:num>
   <w:num w:numId="94" w16cid:durableId="1456631001">
-    <w:abstractNumId w:val="19"/>
+    <w:abstractNumId w:val="20"/>
+  </w:num>
+  <w:num w:numId="95" w16cid:durableId="1894078565">
+    <w:abstractNumId w:val="66"/>
+  </w:num>
+  <w:num w:numId="96" w16cid:durableId="1708604990">
+    <w:abstractNumId w:val="12"/>
+  </w:num>
+  <w:num w:numId="97" w16cid:durableId="939873540">
+    <w:abstractNumId w:val="57"/>
   </w:num>
   <w:numIdMacAtCleanup w:val="9"/>
 </w:numbering>
@@ -12079,11 +13704,11 @@
     <w:autoRedefine/>
     <w:uiPriority w:val="9"/>
     <w:qFormat/>
-    <w:rsid w:val="00BB3C5B"/>
+    <w:rsid w:val="00E6017A"/>
     <w:pPr>
       <w:keepNext/>
       <w:keepLines/>
-      <w:spacing w:before="360" w:after="80" w:line="240" w:lineRule="auto"/>
+      <w:spacing w:before="360" w:after="80" w:line="480" w:lineRule="auto"/>
       <w:jc w:val="center"/>
       <w:outlineLvl w:val="0"/>
     </w:pPr>
@@ -12279,6 +13904,7 @@
   <w:style w:type="character" w:default="1" w:styleId="Fuentedeprrafopredeter">
     <w:name w:val="Default Paragraph Font"/>
     <w:uiPriority w:val="1"/>
+    <w:semiHidden/>
     <w:unhideWhenUsed/>
   </w:style>
   <w:style w:type="table" w:default="1" w:styleId="Tablanormal">
@@ -31058,7 +32684,7 @@
     <w:basedOn w:val="Fuentedeprrafopredeter"/>
     <w:link w:val="Ttulo1"/>
     <w:uiPriority w:val="9"/>
-    <w:rsid w:val="00BB3C5B"/>
+    <w:rsid w:val="00E6017A"/>
     <w:rPr>
       <w:rFonts w:ascii="Times New Roman" w:eastAsiaTheme="majorEastAsia" w:hAnsi="Times New Roman" w:cstheme="majorBidi"/>
       <w:b/>
@@ -31434,6 +33060,27 @@
 </file>
 
 <file path=customXml/item1.xml><?xml version="1.0" encoding="utf-8"?>
+<p:properties xmlns:p="http://schemas.microsoft.com/office/2006/metadata/properties" xmlns:xsi="http://www.w3.org/2001/XMLSchema-instance" xmlns:pc="http://schemas.microsoft.com/office/infopath/2007/PartnerControls">
+  <documentManagement>
+    <_activity xmlns="d4ba8743-0719-405d-9680-335829b8543b" xsi:nil="true"/>
+  </documentManagement>
+</p:properties>
+</file>
+
+<file path=customXml/item2.xml><?xml version="1.0" encoding="utf-8"?>
+<?mso-contentType ?>
+<FormTemplates xmlns="http://schemas.microsoft.com/sharepoint/v3/contenttype/forms">
+  <Display>DocumentLibraryForm</Display>
+  <Edit>DocumentLibraryForm</Edit>
+  <New>DocumentLibraryForm</New>
+</FormTemplates>
+</file>
+
+<file path=customXml/item3.xml><?xml version="1.0" encoding="utf-8"?>
+<b:Sources xmlns:b="http://schemas.openxmlformats.org/officeDocument/2006/bibliography" xmlns="http://schemas.openxmlformats.org/officeDocument/2006/bibliography" SelectedStyle="\APASixthEditionOfficeOnline.xsl" StyleName="APA" Version="6"/>
+</file>
+
+<file path=customXml/item4.xml><?xml version="1.0" encoding="utf-8"?>
 <ct:contentTypeSchema xmlns:ct="http://schemas.microsoft.com/office/2006/metadata/contentType" xmlns:ma="http://schemas.microsoft.com/office/2006/metadata/properties/metaAttributes" ct:_="" ma:_="" ma:contentTypeName="Documento" ma:contentTypeID="0x0101009533C889E918CE48A09B9761E938D8B9" ma:contentTypeVersion="8" ma:contentTypeDescription="Crear nuevo documento." ma:contentTypeScope="" ma:versionID="5af5af9801bb3a730c859a67464da610">
   <xsd:schema xmlns:xsd="http://www.w3.org/2001/XMLSchema" xmlns:xs="http://www.w3.org/2001/XMLSchema" xmlns:p="http://schemas.microsoft.com/office/2006/metadata/properties" xmlns:ns3="d4ba8743-0719-405d-9680-335829b8543b" targetNamespace="http://schemas.microsoft.com/office/2006/metadata/properties" ma:root="true" ma:fieldsID="4f508179536dc96d5293ba7d256152ec" ns3:_="">
     <xsd:import namespace="d4ba8743-0719-405d-9680-335829b8543b"/>
@@ -31603,28 +33250,33 @@
 </ct:contentTypeSchema>
 </file>
 
-<file path=customXml/item2.xml><?xml version="1.0" encoding="utf-8"?>
-<b:Sources xmlns:b="http://schemas.openxmlformats.org/officeDocument/2006/bibliography" xmlns="http://schemas.openxmlformats.org/officeDocument/2006/bibliography" SelectedStyle="\APASixthEditionOfficeOnline.xsl" StyleName="APA" Version="6"/>
+<file path=customXml/itemProps1.xml><?xml version="1.0" encoding="utf-8"?>
+<ds:datastoreItem xmlns:ds="http://schemas.openxmlformats.org/officeDocument/2006/customXml" ds:itemID="{4613CF21-45E0-4AC0-B9FD-48DB8B9D99BE}">
+  <ds:schemaRefs>
+    <ds:schemaRef ds:uri="http://schemas.microsoft.com/office/2006/metadata/properties"/>
+    <ds:schemaRef ds:uri="http://schemas.microsoft.com/office/infopath/2007/PartnerControls"/>
+    <ds:schemaRef ds:uri="d4ba8743-0719-405d-9680-335829b8543b"/>
+  </ds:schemaRefs>
+</ds:datastoreItem>
 </file>
 
-<file path=customXml/item3.xml><?xml version="1.0" encoding="utf-8"?>
-<?mso-contentType ?>
-<FormTemplates xmlns="http://schemas.microsoft.com/sharepoint/v3/contenttype/forms">
-  <Display>DocumentLibraryForm</Display>
-  <Edit>DocumentLibraryForm</Edit>
-  <New>DocumentLibraryForm</New>
-</FormTemplates>
+<file path=customXml/itemProps2.xml><?xml version="1.0" encoding="utf-8"?>
+<ds:datastoreItem xmlns:ds="http://schemas.openxmlformats.org/officeDocument/2006/customXml" ds:itemID="{DFE48201-2332-47AF-829E-CD9CEF5164A2}">
+  <ds:schemaRefs>
+    <ds:schemaRef ds:uri="http://schemas.microsoft.com/sharepoint/v3/contenttype/forms"/>
+  </ds:schemaRefs>
+</ds:datastoreItem>
 </file>
 
-<file path=customXml/item4.xml><?xml version="1.0" encoding="utf-8"?>
-<p:properties xmlns:p="http://schemas.microsoft.com/office/2006/metadata/properties" xmlns:xsi="http://www.w3.org/2001/XMLSchema-instance" xmlns:pc="http://schemas.microsoft.com/office/infopath/2007/PartnerControls">
-  <documentManagement>
-    <_activity xmlns="d4ba8743-0719-405d-9680-335829b8543b" xsi:nil="true"/>
-  </documentManagement>
-</p:properties>
+<file path=customXml/itemProps3.xml><?xml version="1.0" encoding="utf-8"?>
+<ds:datastoreItem xmlns:ds="http://schemas.openxmlformats.org/officeDocument/2006/customXml" ds:itemID="{C9E0BA61-6FB0-4700-9E96-308F302D65BC}">
+  <ds:schemaRefs>
+    <ds:schemaRef ds:uri="http://schemas.openxmlformats.org/officeDocument/2006/bibliography"/>
+  </ds:schemaRefs>
+</ds:datastoreItem>
 </file>
 
-<file path=customXml/itemProps1.xml><?xml version="1.0" encoding="utf-8"?>
+<file path=customXml/itemProps4.xml><?xml version="1.0" encoding="utf-8"?>
 <ds:datastoreItem xmlns:ds="http://schemas.openxmlformats.org/officeDocument/2006/customXml" ds:itemID="{8E329B3E-91AF-46B6-AAE8-D8FAEFA7E18E}">
   <ds:schemaRefs>
     <ds:schemaRef ds:uri="http://schemas.microsoft.com/office/2006/metadata/contentType"/>
@@ -31640,30 +33292,4 @@
     <ds:schemaRef ds:uri="http://schemas.microsoft.com/internal/obd"/>
   </ds:schemaRefs>
 </ds:datastoreItem>
-</file>
-
-<file path=customXml/itemProps2.xml><?xml version="1.0" encoding="utf-8"?>
-<ds:datastoreItem xmlns:ds="http://schemas.openxmlformats.org/officeDocument/2006/customXml" ds:itemID="{C9E0BA61-6FB0-4700-9E96-308F302D65BC}">
-  <ds:schemaRefs>
-    <ds:schemaRef ds:uri="http://schemas.openxmlformats.org/officeDocument/2006/bibliography"/>
-  </ds:schemaRefs>
-</ds:datastoreItem>
-</file>
-
-<file path=customXml/itemProps3.xml><?xml version="1.0" encoding="utf-8"?>
-<ds:datastoreItem xmlns:ds="http://schemas.openxmlformats.org/officeDocument/2006/customXml" ds:itemID="{DFE48201-2332-47AF-829E-CD9CEF5164A2}">
-  <ds:schemaRefs>
-    <ds:schemaRef ds:uri="http://schemas.microsoft.com/sharepoint/v3/contenttype/forms"/>
-  </ds:schemaRefs>
-</ds:datastoreItem>
-</file>
-
-<file path=customXml/itemProps4.xml><?xml version="1.0" encoding="utf-8"?>
-<ds:datastoreItem xmlns:ds="http://schemas.openxmlformats.org/officeDocument/2006/customXml" ds:itemID="{4613CF21-45E0-4AC0-B9FD-48DB8B9D99BE}">
-  <ds:schemaRefs>
-    <ds:schemaRef ds:uri="http://schemas.microsoft.com/office/2006/metadata/properties"/>
-    <ds:schemaRef ds:uri="http://schemas.microsoft.com/office/infopath/2007/PartnerControls"/>
-    <ds:schemaRef ds:uri="d4ba8743-0719-405d-9680-335829b8543b"/>
-  </ds:schemaRefs>
-</ds:datastoreItem>
 </file>
</xml_diff>